<commit_message>
Exportation du contexte sous PDF
</commit_message>
<xml_diff>
--- a/PictYours/Documents/Contexte.docx
+++ b/PictYours/Documents/Contexte.docx
@@ -136,7 +136,27 @@
           <w:szCs w:val="24"/>
           <w:lang w:eastAsia="fr-FR"/>
         </w:rPr>
-        <w:t>Aujourd’hui, la plupart des gens ont un smartphone leur permettant de faire des photos. Et il arrive que ces personnes veuillent partager leur contenu avec le monde. PictYours est alors le choix à prendre. Elle est gratuite et fonctionne comme un réseau social. Simple, rapide à prendre en main et élégant, l’application est intuitive et il est facile de s’y retrouver.</w:t>
+        <w:t>Aujourd’hui, la plupart des gens ont un smartphone leur permettant de faire des photos. Et il arrive que ces personnes veuillent partager leur contenu avec le monde. PictYours est alors le choix à prendre. Elle est gratuite et fonctionne comme un réseau social. Simple, rapide à prendre en main et élégant</w:t>
+      </w:r>
+      <w:r>
+        <w:rPr>
+          <w:rFonts w:eastAsia="Times New Roman" w:cstheme="minorHAnsi"/>
+          <w:color w:val="000000"/>
+          <w:sz w:val="24"/>
+          <w:szCs w:val="24"/>
+          <w:lang w:eastAsia="fr-FR"/>
+        </w:rPr>
+        <w:t>e</w:t>
+      </w:r>
+      <w:r>
+        <w:rPr>
+          <w:rFonts w:eastAsia="Times New Roman" w:cstheme="minorHAnsi"/>
+          <w:color w:val="000000"/>
+          <w:sz w:val="24"/>
+          <w:szCs w:val="24"/>
+          <w:lang w:eastAsia="fr-FR"/>
+        </w:rPr>
+        <w:t>, l’application est intuitive et il est facile de s’y retrouver.</w:t>
       </w:r>
     </w:p>
     <w:p>

</xml_diff>

<commit_message>
Modification de Contexte.docx :  - Précision sur le contexte  - Ajout des cas d'utilisations
</commit_message>
<xml_diff>
--- a/PictYours/Documents/Contexte.docx
+++ b/PictYours/Documents/Contexte.docx
@@ -136,7 +136,27 @@
           <w:szCs w:val="24"/>
           <w:lang w:eastAsia="fr-FR"/>
         </w:rPr>
-        <w:t>Aujourd’hui, la plupart des gens ont un smartphone leur permettant de faire des photos. Et il arrive que ces personnes veuillent partager leur contenu avec le monde. PictYours est alors le choix à prendre. Elle est gratuite et fonctionne comme un réseau social. Simple, rapide à prendre en main et élégant</w:t>
+        <w:t xml:space="preserve">Aujourd’hui, la plupart des gens </w:t>
+      </w:r>
+      <w:r>
+        <w:rPr>
+          <w:rFonts w:eastAsia="Times New Roman" w:cstheme="minorHAnsi"/>
+          <w:color w:val="000000"/>
+          <w:sz w:val="24"/>
+          <w:szCs w:val="24"/>
+          <w:lang w:eastAsia="fr-FR"/>
+        </w:rPr>
+        <w:t>possèdent</w:t>
+      </w:r>
+      <w:r>
+        <w:rPr>
+          <w:rFonts w:eastAsia="Times New Roman" w:cstheme="minorHAnsi"/>
+          <w:color w:val="000000"/>
+          <w:sz w:val="24"/>
+          <w:szCs w:val="24"/>
+          <w:lang w:eastAsia="fr-FR"/>
+        </w:rPr>
+        <w:t xml:space="preserve"> un smartphone leur permettant de faire des photos. Et il arrive que ces personnes veuillent partager leur contenu avec le monde. PictYours est alors le choix à prendre. Elle est gratuite et fonctionne comme un réseau social. Simple, rapide à prendre en main et élégant</w:t>
       </w:r>
       <w:r>
         <w:rPr>
@@ -165,6 +185,7 @@
         <w:ind w:firstLine="720"/>
         <w:rPr>
           <w:rFonts w:eastAsia="Times New Roman" w:cstheme="minorHAnsi"/>
+          <w:color w:val="000000"/>
           <w:sz w:val="24"/>
           <w:szCs w:val="24"/>
           <w:lang w:eastAsia="fr-FR"/>
@@ -184,9 +205,41 @@
     <w:p>
       <w:pPr>
         <w:spacing w:after="0" w:line="240" w:lineRule="auto"/>
+        <w:ind w:firstLine="720"/>
         <w:rPr>
           <w:rFonts w:ascii="Times New Roman" w:eastAsia="Times New Roman" w:hAnsi="Times New Roman" w:cs="Times New Roman"/>
           <w:b/>
+          <w:sz w:val="24"/>
+          <w:szCs w:val="24"/>
+          <w:lang w:eastAsia="fr-FR"/>
+        </w:rPr>
+      </w:pPr>
+      <w:r>
+        <w:rPr>
+          <w:rFonts w:eastAsia="Times New Roman" w:cstheme="minorHAnsi"/>
+          <w:sz w:val="24"/>
+          <w:szCs w:val="24"/>
+          <w:lang w:eastAsia="fr-FR"/>
+        </w:rPr>
+        <w:t xml:space="preserve">Vous vous demandez peut-être « Ok, mais pourquoi choisir PictYours ? ». </w:t>
+      </w:r>
+      <w:r>
+        <w:rPr>
+          <w:rFonts w:eastAsia="Times New Roman" w:cstheme="minorHAnsi"/>
+          <w:sz w:val="24"/>
+          <w:szCs w:val="24"/>
+          <w:lang w:eastAsia="fr-FR"/>
+        </w:rPr>
+        <w:t>Eh bien, nous sommes très à l’écoute de nos utilisateurs et nous prenons en compte tous vos retours, qu’ils soient positifs ou négatifs. Grace à vos retours, nous pourrons améliorer notre application selon vos volontés pour qu’elle corresponde le plus à vos attentes et que vous vous y sentiez bien, car l’avenir de PictYours est entre vos mains.</w:t>
+      </w:r>
+    </w:p>
+    <w:p>
+      <w:pPr>
+        <w:spacing w:after="0" w:line="240" w:lineRule="auto"/>
+        <w:ind w:firstLine="720"/>
+        <w:rPr>
+          <w:rFonts w:eastAsia="Times New Roman" w:cstheme="minorHAnsi"/>
+          <w:bCs/>
           <w:sz w:val="24"/>
           <w:szCs w:val="24"/>
           <w:lang w:eastAsia="fr-FR"/>
@@ -237,7 +290,51 @@
             <w14:round/>
           </w14:textOutline>
         </w:rPr>
-        <w:t>Fonctionnement :</w:t>
+        <w:t>Fonctio</w:t>
+      </w:r>
+      <w:r>
+        <w:rPr>
+          <w:rFonts w:ascii="Ubuntu Mono" w:eastAsia="Times New Roman" w:hAnsi="Ubuntu Mono" w:cs="Arial"/>
+          <w:b/>
+          <w:color w:val="000000" w:themeColor="text1"/>
+          <w:sz w:val="40"/>
+          <w:szCs w:val="40"/>
+          <w:u w:val="single"/>
+          <w:lang w:eastAsia="fr-FR"/>
+          <w14:shadow w14:blurRad="38100" w14:dist="19050" w14:dir="2700000" w14:sx="100000" w14:sy="100000" w14:kx="0" w14:ky="0" w14:algn="tl">
+            <w14:schemeClr w14:val="dk1">
+              <w14:alpha w14:val="60000"/>
+            </w14:schemeClr>
+          </w14:shadow>
+          <w14:textOutline w14:w="0" w14:cap="flat" w14:cmpd="sng" w14:algn="ctr">
+            <w14:noFill/>
+            <w14:prstDash w14:val="solid"/>
+            <w14:round/>
+          </w14:textOutline>
+        </w:rPr>
+        <w:t>nnalités</w:t>
+      </w:r>
+      <w:r>
+        <w:rPr>
+          <w:rFonts w:ascii="Ubuntu Mono" w:eastAsia="Times New Roman" w:hAnsi="Ubuntu Mono" w:cs="Arial"/>
+          <w:b/>
+          <w:color w:val="000000" w:themeColor="text1"/>
+          <w:sz w:val="40"/>
+          <w:szCs w:val="40"/>
+          <w:u w:val="single"/>
+          <w:lang w:eastAsia="fr-FR"/>
+          <w14:shadow w14:blurRad="38100" w14:dist="19050" w14:dir="2700000" w14:sx="100000" w14:sy="100000" w14:kx="0" w14:ky="0" w14:algn="tl">
+            <w14:schemeClr w14:val="dk1">
+              <w14:alpha w14:val="60000"/>
+            </w14:schemeClr>
+          </w14:shadow>
+          <w14:textOutline w14:w="0" w14:cap="flat" w14:cmpd="sng" w14:algn="ctr">
+            <w14:noFill/>
+            <w14:prstDash w14:val="solid"/>
+            <w14:round/>
+          </w14:textOutline>
+        </w:rPr>
+        <w:t xml:space="preserve"> :</w:t>
       </w:r>
     </w:p>
     <w:p>
@@ -270,7 +367,17 @@
           <w:szCs w:val="24"/>
           <w:lang w:eastAsia="fr-FR"/>
         </w:rPr>
-        <w:t>Au démarrage de l’application, il est possible de se connecter ou de créer un compte. Si l’utilisateur demande la création du compte, l’application lui demandera de saisir un pseudonyme, un nom, un prénom, un âge, une photo de profil et une description de compte. </w:t>
+        <w:t xml:space="preserve">Au démarrage de l’application, il est possible de se connecter ou de créer un compte. Si l’utilisateur demande la création du compte, l’application lui demandera de saisir </w:t>
+      </w:r>
+      <w:r>
+        <w:rPr>
+          <w:rFonts w:eastAsia="Times New Roman" w:cstheme="minorHAnsi"/>
+          <w:color w:val="000000"/>
+          <w:sz w:val="24"/>
+          <w:szCs w:val="24"/>
+          <w:lang w:eastAsia="fr-FR"/>
+        </w:rPr>
+        <w:t>ses informations.</w:t>
       </w:r>
     </w:p>
     <w:p>
@@ -292,7 +399,47 @@
           <w:szCs w:val="24"/>
           <w:lang w:eastAsia="fr-FR"/>
         </w:rPr>
-        <w:t>Après la création ou la connexion, vous aurez accès à une liste de profil dans lesquels vous pourrez trouver différentes informations comme le nom de la personne, son âge, sa description ainsi que les photos qu’elle a postée. </w:t>
+        <w:t xml:space="preserve">Après la création ou la connexion, </w:t>
+      </w:r>
+      <w:r>
+        <w:rPr>
+          <w:rFonts w:eastAsia="Times New Roman" w:cstheme="minorHAnsi"/>
+          <w:color w:val="000000"/>
+          <w:sz w:val="24"/>
+          <w:szCs w:val="24"/>
+          <w:lang w:eastAsia="fr-FR"/>
+        </w:rPr>
+        <w:t xml:space="preserve">l’utilisateur aura </w:t>
+      </w:r>
+      <w:r>
+        <w:rPr>
+          <w:rFonts w:eastAsia="Times New Roman" w:cstheme="minorHAnsi"/>
+          <w:color w:val="000000"/>
+          <w:sz w:val="24"/>
+          <w:szCs w:val="24"/>
+          <w:lang w:eastAsia="fr-FR"/>
+        </w:rPr>
+        <w:t xml:space="preserve">accès à une liste de profil dans lesquels </w:t>
+      </w:r>
+      <w:r>
+        <w:rPr>
+          <w:rFonts w:eastAsia="Times New Roman" w:cstheme="minorHAnsi"/>
+          <w:color w:val="000000"/>
+          <w:sz w:val="24"/>
+          <w:szCs w:val="24"/>
+          <w:lang w:eastAsia="fr-FR"/>
+        </w:rPr>
+        <w:t>il pourra</w:t>
+      </w:r>
+      <w:r>
+        <w:rPr>
+          <w:rFonts w:eastAsia="Times New Roman" w:cstheme="minorHAnsi"/>
+          <w:color w:val="000000"/>
+          <w:sz w:val="24"/>
+          <w:szCs w:val="24"/>
+          <w:lang w:eastAsia="fr-FR"/>
+        </w:rPr>
+        <w:t xml:space="preserve"> trouver différentes informations comme le nom de la personne, son âge, sa description ainsi que les photos qu’elle a postée. </w:t>
       </w:r>
     </w:p>
     <w:p>
@@ -301,6 +448,7 @@
         <w:ind w:firstLine="720"/>
         <w:rPr>
           <w:rFonts w:eastAsia="Times New Roman" w:cstheme="minorHAnsi"/>
+          <w:color w:val="000000"/>
           <w:sz w:val="24"/>
           <w:szCs w:val="24"/>
           <w:lang w:eastAsia="fr-FR"/>
@@ -314,7 +462,57 @@
           <w:szCs w:val="24"/>
           <w:lang w:eastAsia="fr-FR"/>
         </w:rPr>
-        <w:t>Chaque photo a plusieurs informations, et il sera possible d’y accéder en cliquant dessus. Il y sera mentionné le nom de la personne l’ayant posté, la date du poste, le lieu de la photo, une description écrite par la personne. Il sera possible d’aimer la photo, le nombre de likes sera affiché en dessous de celle-ci et l’utilisateur pourra retrouver toutes les photos qu’il a liké dans l’onglet ‘Mes Likes’</w:t>
+        <w:t xml:space="preserve">Chaque photo </w:t>
+      </w:r>
+      <w:r>
+        <w:rPr>
+          <w:rFonts w:eastAsia="Times New Roman" w:cstheme="minorHAnsi"/>
+          <w:color w:val="000000"/>
+          <w:sz w:val="24"/>
+          <w:szCs w:val="24"/>
+          <w:lang w:eastAsia="fr-FR"/>
+        </w:rPr>
+        <w:t>possède plusieurs</w:t>
+      </w:r>
+      <w:r>
+        <w:rPr>
+          <w:rFonts w:eastAsia="Times New Roman" w:cstheme="minorHAnsi"/>
+          <w:color w:val="000000"/>
+          <w:sz w:val="24"/>
+          <w:szCs w:val="24"/>
+          <w:lang w:eastAsia="fr-FR"/>
+        </w:rPr>
+        <w:t xml:space="preserve"> informations</w:t>
+      </w:r>
+      <w:r>
+        <w:rPr>
+          <w:rFonts w:eastAsia="Times New Roman" w:cstheme="minorHAnsi"/>
+          <w:color w:val="000000"/>
+          <w:sz w:val="24"/>
+          <w:szCs w:val="24"/>
+          <w:lang w:eastAsia="fr-FR"/>
+        </w:rPr>
+        <w:t xml:space="preserve"> qui permettront à l’utilisateur de savoir qui l’a posté et quand, avec une petite description</w:t>
+      </w:r>
+      <w:r>
+        <w:rPr>
+          <w:rFonts w:eastAsia="Times New Roman" w:cstheme="minorHAnsi"/>
+          <w:color w:val="000000"/>
+          <w:sz w:val="24"/>
+          <w:szCs w:val="24"/>
+          <w:lang w:eastAsia="fr-FR"/>
+        </w:rPr>
+        <w:t>. Il sera possible d’aimer la photo, le nombre de likes sera affiché en dessous de celle-ci</w:t>
+      </w:r>
+      <w:r>
+        <w:rPr>
+          <w:rFonts w:eastAsia="Times New Roman" w:cstheme="minorHAnsi"/>
+          <w:color w:val="000000"/>
+          <w:sz w:val="24"/>
+          <w:szCs w:val="24"/>
+          <w:lang w:eastAsia="fr-FR"/>
+        </w:rPr>
+        <w:t>.</w:t>
       </w:r>
     </w:p>
     <w:p>
@@ -336,6 +534,48 @@
           <w:szCs w:val="24"/>
           <w:lang w:eastAsia="fr-FR"/>
         </w:rPr>
+        <w:t>L</w:t>
+      </w:r>
+      <w:r>
+        <w:rPr>
+          <w:rFonts w:eastAsia="Times New Roman" w:cstheme="minorHAnsi"/>
+          <w:color w:val="000000"/>
+          <w:sz w:val="24"/>
+          <w:szCs w:val="24"/>
+          <w:lang w:eastAsia="fr-FR"/>
+        </w:rPr>
+        <w:t>’utilisateur pourra retrouver toutes les photos qu’il a liké</w:t>
+      </w:r>
+      <w:r>
+        <w:rPr>
+          <w:rFonts w:eastAsia="Times New Roman" w:cstheme="minorHAnsi"/>
+          <w:color w:val="000000"/>
+          <w:sz w:val="24"/>
+          <w:szCs w:val="24"/>
+          <w:lang w:eastAsia="fr-FR"/>
+        </w:rPr>
+        <w:t>.</w:t>
+      </w:r>
+    </w:p>
+    <w:p>
+      <w:pPr>
+        <w:spacing w:after="0" w:line="240" w:lineRule="auto"/>
+        <w:ind w:firstLine="720"/>
+        <w:rPr>
+          <w:rFonts w:eastAsia="Times New Roman" w:cstheme="minorHAnsi"/>
+          <w:sz w:val="24"/>
+          <w:szCs w:val="24"/>
+          <w:lang w:eastAsia="fr-FR"/>
+        </w:rPr>
+      </w:pPr>
+      <w:r>
+        <w:rPr>
+          <w:rFonts w:eastAsia="Times New Roman" w:cstheme="minorHAnsi"/>
+          <w:color w:val="000000"/>
+          <w:sz w:val="24"/>
+          <w:szCs w:val="24"/>
+          <w:lang w:eastAsia="fr-FR"/>
+        </w:rPr>
         <w:t>Pour poster une photo, l’utilisateur devra renseigner un lieu ainsi qu’une description, la photo sera ensuite disponible directement sur le compte de l’utilisateur.</w:t>
       </w:r>
     </w:p>
@@ -380,7 +620,17 @@
           <w:szCs w:val="24"/>
           <w:lang w:eastAsia="fr-FR"/>
         </w:rPr>
-        <w:t>Lorsque l’utilisateur aura fini sa session, il pourra se déconnecter grâce à un bouton ‘Déconnexion’.</w:t>
+        <w:t>Lorsque l’utilisateur aura fini sa session, il pourra se déconnecter</w:t>
+      </w:r>
+      <w:r>
+        <w:rPr>
+          <w:rFonts w:eastAsia="Times New Roman" w:cstheme="minorHAnsi"/>
+          <w:color w:val="000000"/>
+          <w:sz w:val="24"/>
+          <w:szCs w:val="24"/>
+          <w:lang w:eastAsia="fr-FR"/>
+        </w:rPr>
+        <w:t>.</w:t>
       </w:r>
     </w:p>
     <w:p>
@@ -405,18 +655,7 @@
     </w:p>
     <w:p>
       <w:pPr>
-        <w:rPr>
-          <w:rFonts w:cstheme="minorHAnsi"/>
-          <w:b/>
-          <w:bCs/>
-          <w:u w:val="single"/>
-        </w:rPr>
-      </w:pPr>
-    </w:p>
-    <w:p>
-      <w:pPr>
         <w:spacing w:after="0" w:line="240" w:lineRule="auto"/>
-        <w:ind w:firstLine="720"/>
         <w:rPr>
           <w:rFonts w:ascii="Montserrat Medium" w:eastAsia="Times New Roman" w:hAnsi="Montserrat Medium" w:cs="Arial"/>
           <w:b/>
@@ -552,7 +791,7 @@
                     </pic:cNvPicPr>
                   </pic:nvPicPr>
                   <pic:blipFill rotWithShape="1">
-                    <a:blip r:embed="rId4">
+                    <a:blip r:embed="rId5">
                       <a:extLst>
                         <a:ext uri="{28A0092B-C50C-407E-A947-70E740481C1C}">
                           <a14:useLocalDpi xmlns:a14="http://schemas.microsoft.com/office/drawing/2010/main" val="0"/>
@@ -650,7 +889,7 @@
                     </pic:cNvPicPr>
                   </pic:nvPicPr>
                   <pic:blipFill rotWithShape="1">
-                    <a:blip r:embed="rId5">
+                    <a:blip r:embed="rId6">
                       <a:extLst>
                         <a:ext uri="{28A0092B-C50C-407E-A947-70E740481C1C}">
                           <a14:useLocalDpi xmlns:a14="http://schemas.microsoft.com/office/drawing/2010/main" val="0"/>
@@ -1532,6 +1771,51 @@
           <w:szCs w:val="24"/>
         </w:rPr>
       </w:pPr>
+    </w:p>
+    <w:p>
+      <w:pPr>
+        <w:rPr>
+          <w:rFonts w:cstheme="minorHAnsi"/>
+          <w:sz w:val="24"/>
+          <w:szCs w:val="24"/>
+        </w:rPr>
+      </w:pPr>
+    </w:p>
+    <w:p>
+      <w:pPr>
+        <w:rPr>
+          <w:rFonts w:cstheme="minorHAnsi"/>
+          <w:sz w:val="24"/>
+          <w:szCs w:val="24"/>
+        </w:rPr>
+      </w:pPr>
+    </w:p>
+    <w:p>
+      <w:pPr>
+        <w:rPr>
+          <w:rFonts w:cstheme="minorHAnsi"/>
+          <w:sz w:val="24"/>
+          <w:szCs w:val="24"/>
+        </w:rPr>
+      </w:pPr>
+    </w:p>
+    <w:p>
+      <w:pPr>
+        <w:rPr>
+          <w:rFonts w:cstheme="minorHAnsi"/>
+          <w:sz w:val="24"/>
+          <w:szCs w:val="24"/>
+        </w:rPr>
+      </w:pPr>
+    </w:p>
+    <w:p>
+      <w:pPr>
+        <w:rPr>
+          <w:rFonts w:cstheme="minorHAnsi"/>
+          <w:sz w:val="24"/>
+          <w:szCs w:val="24"/>
+        </w:rPr>
+      </w:pPr>
       <w:r>
         <w:rPr>
           <w:rFonts w:cstheme="minorHAnsi"/>
@@ -1542,13 +1826,13 @@
         <mc:AlternateContent>
           <mc:Choice Requires="wps">
             <w:drawing>
-              <wp:anchor distT="45720" distB="45720" distL="182880" distR="182880" simplePos="0" relativeHeight="251663360" behindDoc="1" locked="0" layoutInCell="1" allowOverlap="0" wp14:anchorId="53252A79" wp14:editId="230EC982">
+              <wp:anchor distT="45720" distB="45720" distL="182880" distR="182880" simplePos="0" relativeHeight="251663360" behindDoc="1" locked="0" layoutInCell="1" allowOverlap="0" wp14:anchorId="53252A79" wp14:editId="00D16BBB">
                 <wp:simplePos x="0" y="0"/>
                 <wp:positionH relativeFrom="margin">
-                  <wp:posOffset>2573928</wp:posOffset>
+                  <wp:posOffset>2812415</wp:posOffset>
                 </wp:positionH>
                 <wp:positionV relativeFrom="paragraph">
-                  <wp:posOffset>1761679</wp:posOffset>
+                  <wp:posOffset>120650</wp:posOffset>
                 </wp:positionV>
                 <wp:extent cx="3408680" cy="1386840"/>
                 <wp:effectExtent l="38100" t="38100" r="39370" b="41910"/>
@@ -1640,7 +1924,7 @@
           </mc:Choice>
           <mc:Fallback>
             <w:pict>
-              <v:rect w14:anchorId="53252A79" id="_x0000_s1029" style="position:absolute;margin-left:202.65pt;margin-top:138.7pt;width:268.4pt;height:109.2pt;z-index:-251653120;visibility:visible;mso-wrap-style:square;mso-width-percent:0;mso-height-percent:0;mso-wrap-distance-left:14.4pt;mso-wrap-distance-top:3.6pt;mso-wrap-distance-right:14.4pt;mso-wrap-distance-bottom:3.6pt;mso-position-horizontal:absolute;mso-position-horizontal-relative:margin;mso-position-vertical:absolute;mso-position-vertical-relative:text;mso-width-percent:0;mso-height-percent:0;mso-width-relative:page;mso-height-relative:page;v-text-anchor:middle" o:gfxdata="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" o:allowoverlap="f" fillcolor="#44546a [3215]" strokecolor="#44546a [3215]" strokeweight="6pt">
+              <v:rect w14:anchorId="53252A79" id="_x0000_s1029" style="position:absolute;margin-left:221.45pt;margin-top:9.5pt;width:268.4pt;height:109.2pt;z-index:-251653120;visibility:visible;mso-wrap-style:square;mso-width-percent:0;mso-height-percent:0;mso-wrap-distance-left:14.4pt;mso-wrap-distance-top:3.6pt;mso-wrap-distance-right:14.4pt;mso-wrap-distance-bottom:3.6pt;mso-position-horizontal:absolute;mso-position-horizontal-relative:margin;mso-position-vertical:absolute;mso-position-vertical-relative:text;mso-width-percent:0;mso-height-percent:0;mso-width-relative:page;mso-height-relative:page;v-text-anchor:middle" o:gfxdata="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" o:allowoverlap="f" fillcolor="#44546a [3215]" strokecolor="#44546a [3215]" strokeweight="6pt">
                 <v:stroke linestyle="thinThin"/>
                 <v:textbox inset="14.4pt,14.4pt,14.4pt,14.4pt">
                   <w:txbxContent>
@@ -1689,6 +1973,1524 @@
         </mc:AlternateContent>
       </w:r>
     </w:p>
+    <w:p>
+      <w:pPr>
+        <w:rPr>
+          <w:rFonts w:cstheme="minorHAnsi"/>
+          <w:sz w:val="24"/>
+          <w:szCs w:val="24"/>
+        </w:rPr>
+      </w:pPr>
+    </w:p>
+    <w:p>
+      <w:pPr>
+        <w:rPr>
+          <w:rFonts w:cstheme="minorHAnsi"/>
+          <w:sz w:val="24"/>
+          <w:szCs w:val="24"/>
+        </w:rPr>
+      </w:pPr>
+    </w:p>
+    <w:p>
+      <w:pPr>
+        <w:rPr>
+          <w:rFonts w:cstheme="minorHAnsi"/>
+          <w:sz w:val="24"/>
+          <w:szCs w:val="24"/>
+        </w:rPr>
+      </w:pPr>
+    </w:p>
+    <w:p>
+      <w:pPr>
+        <w:rPr>
+          <w:rFonts w:cstheme="minorHAnsi"/>
+          <w:sz w:val="24"/>
+          <w:szCs w:val="24"/>
+        </w:rPr>
+      </w:pPr>
+    </w:p>
+    <w:p>
+      <w:pPr>
+        <w:rPr>
+          <w:rFonts w:cstheme="minorHAnsi"/>
+          <w:sz w:val="24"/>
+          <w:szCs w:val="24"/>
+        </w:rPr>
+      </w:pPr>
+    </w:p>
+    <w:p>
+      <w:pPr>
+        <w:rPr>
+          <w:rFonts w:cstheme="minorHAnsi"/>
+          <w:sz w:val="24"/>
+          <w:szCs w:val="24"/>
+        </w:rPr>
+      </w:pPr>
+    </w:p>
+    <w:p>
+      <w:pPr>
+        <w:rPr>
+          <w:rFonts w:cstheme="minorHAnsi"/>
+          <w:sz w:val="24"/>
+          <w:szCs w:val="24"/>
+        </w:rPr>
+      </w:pPr>
+    </w:p>
+    <w:p>
+      <w:pPr>
+        <w:rPr>
+          <w:rFonts w:cstheme="minorHAnsi"/>
+          <w:sz w:val="24"/>
+          <w:szCs w:val="24"/>
+        </w:rPr>
+      </w:pPr>
+    </w:p>
+    <w:p>
+      <w:pPr>
+        <w:rPr>
+          <w:rFonts w:cstheme="minorHAnsi"/>
+          <w:sz w:val="24"/>
+          <w:szCs w:val="24"/>
+        </w:rPr>
+      </w:pPr>
+    </w:p>
+    <w:p>
+      <w:pPr>
+        <w:rPr>
+          <w:rFonts w:ascii="Ubuntu Mono" w:eastAsia="Times New Roman" w:hAnsi="Ubuntu Mono" w:cs="Arial"/>
+          <w:b/>
+          <w:color w:val="000000" w:themeColor="text1"/>
+          <w:sz w:val="40"/>
+          <w:szCs w:val="40"/>
+          <w:u w:val="single"/>
+          <w:lang w:eastAsia="fr-FR"/>
+          <w14:shadow w14:blurRad="38100" w14:dist="19050" w14:dir="2700000" w14:sx="100000" w14:sy="100000" w14:kx="0" w14:ky="0" w14:algn="tl">
+            <w14:schemeClr w14:val="dk1">
+              <w14:alpha w14:val="60000"/>
+            </w14:schemeClr>
+          </w14:shadow>
+          <w14:textOutline w14:w="0" w14:cap="flat" w14:cmpd="sng" w14:algn="ctr">
+            <w14:noFill/>
+            <w14:prstDash w14:val="solid"/>
+            <w14:round/>
+          </w14:textOutline>
+        </w:rPr>
+      </w:pPr>
+      <w:r>
+        <w:rPr>
+          <w:rFonts w:ascii="Ubuntu Mono" w:eastAsia="Times New Roman" w:hAnsi="Ubuntu Mono" w:cs="Arial"/>
+          <w:b/>
+          <w:color w:val="000000" w:themeColor="text1"/>
+          <w:sz w:val="40"/>
+          <w:szCs w:val="40"/>
+          <w:u w:val="single"/>
+          <w:lang w:eastAsia="fr-FR"/>
+          <w14:shadow w14:blurRad="38100" w14:dist="19050" w14:dir="2700000" w14:sx="100000" w14:sy="100000" w14:kx="0" w14:ky="0" w14:algn="tl">
+            <w14:schemeClr w14:val="dk1">
+              <w14:alpha w14:val="60000"/>
+            </w14:schemeClr>
+          </w14:shadow>
+          <w14:textOutline w14:w="0" w14:cap="flat" w14:cmpd="sng" w14:algn="ctr">
+            <w14:noFill/>
+            <w14:prstDash w14:val="solid"/>
+            <w14:round/>
+          </w14:textOutline>
+        </w:rPr>
+        <w:lastRenderedPageBreak/>
+        <w:t>Cas d’utilisations :</w:t>
+      </w:r>
+    </w:p>
+    <w:tbl>
+      <w:tblPr>
+        <w:tblStyle w:val="Grilledutableau"/>
+        <w:tblpPr w:leftFromText="141" w:rightFromText="141" w:vertAnchor="text" w:tblpY="160"/>
+        <w:tblW w:w="0" w:type="auto"/>
+        <w:tblLook w:val="04A0" w:firstRow="1" w:lastRow="0" w:firstColumn="1" w:lastColumn="0" w:noHBand="0" w:noVBand="1"/>
+      </w:tblPr>
+      <w:tblGrid>
+        <w:gridCol w:w="3397"/>
+        <w:gridCol w:w="5665"/>
+      </w:tblGrid>
+      <w:tr>
+        <w:tc>
+          <w:tcPr>
+            <w:tcW w:w="3397" w:type="dxa"/>
+          </w:tcPr>
+          <w:p>
+            <w:pPr>
+              <w:rPr>
+                <w:rFonts w:eastAsia="Times New Roman" w:cstheme="minorHAnsi"/>
+                <w:color w:val="000000"/>
+                <w:sz w:val="30"/>
+                <w:szCs w:val="30"/>
+                <w:lang w:eastAsia="fr-FR"/>
+              </w:rPr>
+            </w:pPr>
+            <w:r>
+              <w:rPr>
+                <w:rFonts w:eastAsia="Times New Roman" w:cstheme="minorHAnsi"/>
+                <w:color w:val="000000"/>
+                <w:sz w:val="30"/>
+                <w:szCs w:val="30"/>
+                <w:lang w:eastAsia="fr-FR"/>
+              </w:rPr>
+              <w:t>Nom</w:t>
+            </w:r>
+          </w:p>
+        </w:tc>
+        <w:tc>
+          <w:tcPr>
+            <w:tcW w:w="5665" w:type="dxa"/>
+          </w:tcPr>
+          <w:p>
+            <w:pPr>
+              <w:rPr>
+                <w:rFonts w:eastAsia="Times New Roman" w:cstheme="minorHAnsi"/>
+                <w:color w:val="000000"/>
+                <w:sz w:val="24"/>
+                <w:szCs w:val="24"/>
+                <w:lang w:eastAsia="fr-FR"/>
+              </w:rPr>
+            </w:pPr>
+            <w:r>
+              <w:rPr>
+                <w:rFonts w:eastAsia="Times New Roman" w:cstheme="minorHAnsi"/>
+                <w:color w:val="000000"/>
+                <w:sz w:val="24"/>
+                <w:szCs w:val="24"/>
+                <w:lang w:eastAsia="fr-FR"/>
+              </w:rPr>
+              <w:t>S</w:t>
+            </w:r>
+            <w:r>
+              <w:rPr>
+                <w:rFonts w:eastAsia="Times New Roman" w:cstheme="minorHAnsi"/>
+                <w:color w:val="000000"/>
+                <w:sz w:val="24"/>
+                <w:szCs w:val="24"/>
+                <w:lang w:eastAsia="fr-FR"/>
+              </w:rPr>
+              <w:t>e connecter</w:t>
+            </w:r>
+          </w:p>
+        </w:tc>
+      </w:tr>
+      <w:tr>
+        <w:tc>
+          <w:tcPr>
+            <w:tcW w:w="3397" w:type="dxa"/>
+          </w:tcPr>
+          <w:p>
+            <w:pPr>
+              <w:rPr>
+                <w:rFonts w:eastAsia="Times New Roman" w:cstheme="minorHAnsi"/>
+                <w:color w:val="000000"/>
+                <w:sz w:val="30"/>
+                <w:szCs w:val="30"/>
+                <w:lang w:eastAsia="fr-FR"/>
+              </w:rPr>
+            </w:pPr>
+            <w:r>
+              <w:rPr>
+                <w:rFonts w:eastAsia="Times New Roman" w:cstheme="minorHAnsi"/>
+                <w:color w:val="000000"/>
+                <w:sz w:val="30"/>
+                <w:szCs w:val="30"/>
+                <w:lang w:eastAsia="fr-FR"/>
+              </w:rPr>
+              <w:t>Objectif</w:t>
+            </w:r>
+          </w:p>
+        </w:tc>
+        <w:tc>
+          <w:tcPr>
+            <w:tcW w:w="5665" w:type="dxa"/>
+          </w:tcPr>
+          <w:p>
+            <w:pPr>
+              <w:rPr>
+                <w:rFonts w:eastAsia="Times New Roman" w:cstheme="minorHAnsi"/>
+                <w:color w:val="000000"/>
+                <w:sz w:val="24"/>
+                <w:szCs w:val="24"/>
+                <w:lang w:eastAsia="fr-FR"/>
+              </w:rPr>
+            </w:pPr>
+            <w:r>
+              <w:rPr>
+                <w:rFonts w:eastAsia="Times New Roman" w:cstheme="minorHAnsi"/>
+                <w:color w:val="000000"/>
+                <w:sz w:val="24"/>
+                <w:szCs w:val="24"/>
+                <w:lang w:eastAsia="fr-FR"/>
+              </w:rPr>
+              <w:t>Être connecté pour pouvoir utiliser l’application</w:t>
+            </w:r>
+          </w:p>
+        </w:tc>
+      </w:tr>
+      <w:tr>
+        <w:tc>
+          <w:tcPr>
+            <w:tcW w:w="3397" w:type="dxa"/>
+          </w:tcPr>
+          <w:p>
+            <w:pPr>
+              <w:rPr>
+                <w:rFonts w:eastAsia="Times New Roman" w:cstheme="minorHAnsi"/>
+                <w:color w:val="000000"/>
+                <w:sz w:val="30"/>
+                <w:szCs w:val="30"/>
+                <w:lang w:eastAsia="fr-FR"/>
+              </w:rPr>
+            </w:pPr>
+            <w:r>
+              <w:rPr>
+                <w:rFonts w:eastAsia="Times New Roman" w:cstheme="minorHAnsi"/>
+                <w:color w:val="000000"/>
+                <w:sz w:val="30"/>
+                <w:szCs w:val="30"/>
+                <w:lang w:eastAsia="fr-FR"/>
+              </w:rPr>
+              <w:t>Acteurs Principaux</w:t>
+            </w:r>
+          </w:p>
+        </w:tc>
+        <w:tc>
+          <w:tcPr>
+            <w:tcW w:w="5665" w:type="dxa"/>
+          </w:tcPr>
+          <w:p>
+            <w:pPr>
+              <w:rPr>
+                <w:rFonts w:eastAsia="Times New Roman" w:cstheme="minorHAnsi"/>
+                <w:color w:val="000000"/>
+                <w:sz w:val="24"/>
+                <w:szCs w:val="24"/>
+                <w:lang w:eastAsia="fr-FR"/>
+              </w:rPr>
+            </w:pPr>
+            <w:r>
+              <w:rPr>
+                <w:rFonts w:eastAsia="Times New Roman" w:cstheme="minorHAnsi"/>
+                <w:color w:val="000000"/>
+                <w:sz w:val="24"/>
+                <w:szCs w:val="24"/>
+                <w:lang w:eastAsia="fr-FR"/>
+              </w:rPr>
+              <w:t>Utilisateur</w:t>
+            </w:r>
+          </w:p>
+        </w:tc>
+      </w:tr>
+      <w:tr>
+        <w:tc>
+          <w:tcPr>
+            <w:tcW w:w="3397" w:type="dxa"/>
+          </w:tcPr>
+          <w:p>
+            <w:pPr>
+              <w:rPr>
+                <w:rFonts w:eastAsia="Times New Roman" w:cstheme="minorHAnsi"/>
+                <w:color w:val="000000"/>
+                <w:sz w:val="30"/>
+                <w:szCs w:val="30"/>
+                <w:lang w:eastAsia="fr-FR"/>
+              </w:rPr>
+            </w:pPr>
+            <w:r>
+              <w:rPr>
+                <w:rFonts w:eastAsia="Times New Roman" w:cstheme="minorHAnsi"/>
+                <w:color w:val="000000"/>
+                <w:sz w:val="30"/>
+                <w:szCs w:val="30"/>
+                <w:lang w:eastAsia="fr-FR"/>
+              </w:rPr>
+              <w:t>Conditions initiales</w:t>
+            </w:r>
+          </w:p>
+        </w:tc>
+        <w:tc>
+          <w:tcPr>
+            <w:tcW w:w="5665" w:type="dxa"/>
+          </w:tcPr>
+          <w:p>
+            <w:pPr>
+              <w:rPr>
+                <w:rFonts w:eastAsia="Times New Roman" w:cstheme="minorHAnsi"/>
+                <w:color w:val="000000"/>
+                <w:sz w:val="24"/>
+                <w:szCs w:val="24"/>
+                <w:lang w:eastAsia="fr-FR"/>
+              </w:rPr>
+            </w:pPr>
+            <w:r>
+              <w:rPr>
+                <w:rFonts w:eastAsia="Times New Roman" w:cstheme="minorHAnsi"/>
+                <w:color w:val="000000"/>
+                <w:sz w:val="24"/>
+                <w:szCs w:val="24"/>
+                <w:lang w:eastAsia="fr-FR"/>
+              </w:rPr>
+              <w:t>L’utilisateur doit avoir lancé l’application</w:t>
+            </w:r>
+          </w:p>
+        </w:tc>
+      </w:tr>
+      <w:tr>
+        <w:tc>
+          <w:tcPr>
+            <w:tcW w:w="3397" w:type="dxa"/>
+          </w:tcPr>
+          <w:p>
+            <w:pPr>
+              <w:rPr>
+                <w:rFonts w:eastAsia="Times New Roman" w:cstheme="minorHAnsi"/>
+                <w:color w:val="000000"/>
+                <w:sz w:val="30"/>
+                <w:szCs w:val="30"/>
+                <w:lang w:eastAsia="fr-FR"/>
+              </w:rPr>
+            </w:pPr>
+            <w:r>
+              <w:rPr>
+                <w:rFonts w:eastAsia="Times New Roman" w:cstheme="minorHAnsi"/>
+                <w:color w:val="000000"/>
+                <w:sz w:val="30"/>
+                <w:szCs w:val="30"/>
+                <w:lang w:eastAsia="fr-FR"/>
+              </w:rPr>
+              <w:t>Scénario d’utilisation</w:t>
+            </w:r>
+          </w:p>
+        </w:tc>
+        <w:tc>
+          <w:tcPr>
+            <w:tcW w:w="5665" w:type="dxa"/>
+          </w:tcPr>
+          <w:p>
+            <w:pPr>
+              <w:pStyle w:val="Paragraphedeliste"/>
+              <w:numPr>
+                <w:ilvl w:val="0"/>
+                <w:numId w:val="1"/>
+              </w:numPr>
+              <w:rPr>
+                <w:rFonts w:eastAsia="Times New Roman" w:cstheme="minorHAnsi"/>
+                <w:color w:val="000000"/>
+                <w:sz w:val="24"/>
+                <w:szCs w:val="24"/>
+                <w:lang w:eastAsia="fr-FR"/>
+              </w:rPr>
+            </w:pPr>
+            <w:r>
+              <w:rPr>
+                <w:rFonts w:eastAsia="Times New Roman" w:cstheme="minorHAnsi"/>
+                <w:color w:val="000000"/>
+                <w:sz w:val="24"/>
+                <w:szCs w:val="24"/>
+                <w:lang w:eastAsia="fr-FR"/>
+              </w:rPr>
+              <w:t xml:space="preserve">L’utilisateur </w:t>
+            </w:r>
+            <w:r>
+              <w:rPr>
+                <w:rFonts w:eastAsia="Times New Roman" w:cstheme="minorHAnsi"/>
+                <w:color w:val="000000"/>
+                <w:sz w:val="24"/>
+                <w:szCs w:val="24"/>
+                <w:lang w:eastAsia="fr-FR"/>
+              </w:rPr>
+              <w:t>entre</w:t>
+            </w:r>
+            <w:r>
+              <w:rPr>
+                <w:rFonts w:eastAsia="Times New Roman" w:cstheme="minorHAnsi"/>
+                <w:color w:val="000000"/>
+                <w:sz w:val="24"/>
+                <w:szCs w:val="24"/>
+                <w:lang w:eastAsia="fr-FR"/>
+              </w:rPr>
+              <w:t xml:space="preserve"> ses informations de connexion</w:t>
+            </w:r>
+            <w:r>
+              <w:rPr>
+                <w:rFonts w:eastAsia="Times New Roman" w:cstheme="minorHAnsi"/>
+                <w:color w:val="000000"/>
+                <w:sz w:val="24"/>
+                <w:szCs w:val="24"/>
+                <w:lang w:eastAsia="fr-FR"/>
+              </w:rPr>
+              <w:t xml:space="preserve"> (1)</w:t>
+            </w:r>
+          </w:p>
+          <w:p>
+            <w:pPr>
+              <w:pStyle w:val="Paragraphedeliste"/>
+              <w:numPr>
+                <w:ilvl w:val="0"/>
+                <w:numId w:val="1"/>
+              </w:numPr>
+              <w:rPr>
+                <w:rFonts w:eastAsia="Times New Roman" w:cstheme="minorHAnsi"/>
+                <w:color w:val="000000"/>
+                <w:sz w:val="24"/>
+                <w:szCs w:val="24"/>
+                <w:lang w:eastAsia="fr-FR"/>
+              </w:rPr>
+            </w:pPr>
+            <w:r>
+              <w:rPr>
+                <w:rFonts w:eastAsia="Times New Roman" w:cstheme="minorHAnsi"/>
+                <w:color w:val="000000"/>
+                <w:sz w:val="24"/>
+                <w:szCs w:val="24"/>
+                <w:lang w:eastAsia="fr-FR"/>
+              </w:rPr>
+              <w:t>L’utilisateur peut créer un compte</w:t>
+            </w:r>
+            <w:r>
+              <w:rPr>
+                <w:rFonts w:eastAsia="Times New Roman" w:cstheme="minorHAnsi"/>
+                <w:color w:val="000000"/>
+                <w:sz w:val="24"/>
+                <w:szCs w:val="24"/>
+                <w:lang w:eastAsia="fr-FR"/>
+              </w:rPr>
+              <w:t xml:space="preserve"> (2)</w:t>
+            </w:r>
+          </w:p>
+          <w:p>
+            <w:pPr>
+              <w:pStyle w:val="Paragraphedeliste"/>
+              <w:numPr>
+                <w:ilvl w:val="0"/>
+                <w:numId w:val="1"/>
+              </w:numPr>
+              <w:rPr>
+                <w:rFonts w:eastAsia="Times New Roman" w:cstheme="minorHAnsi"/>
+                <w:color w:val="000000"/>
+                <w:sz w:val="24"/>
+                <w:szCs w:val="24"/>
+                <w:lang w:eastAsia="fr-FR"/>
+              </w:rPr>
+            </w:pPr>
+            <w:r>
+              <w:rPr>
+                <w:rFonts w:eastAsia="Times New Roman" w:cstheme="minorHAnsi"/>
+                <w:color w:val="000000"/>
+                <w:sz w:val="24"/>
+                <w:szCs w:val="24"/>
+                <w:lang w:eastAsia="fr-FR"/>
+              </w:rPr>
+              <w:t>L’utilisateur ferme la fenêtre (3)</w:t>
+            </w:r>
+          </w:p>
+        </w:tc>
+      </w:tr>
+      <w:tr>
+        <w:tc>
+          <w:tcPr>
+            <w:tcW w:w="3397" w:type="dxa"/>
+          </w:tcPr>
+          <w:p>
+            <w:pPr>
+              <w:rPr>
+                <w:rFonts w:eastAsia="Times New Roman" w:cstheme="minorHAnsi"/>
+                <w:color w:val="000000"/>
+                <w:sz w:val="30"/>
+                <w:szCs w:val="30"/>
+                <w:lang w:eastAsia="fr-FR"/>
+              </w:rPr>
+            </w:pPr>
+            <w:r>
+              <w:rPr>
+                <w:rFonts w:eastAsia="Times New Roman" w:cstheme="minorHAnsi"/>
+                <w:color w:val="000000"/>
+                <w:sz w:val="30"/>
+                <w:szCs w:val="30"/>
+                <w:lang w:eastAsia="fr-FR"/>
+              </w:rPr>
+              <w:t>Condition de fin</w:t>
+            </w:r>
+          </w:p>
+        </w:tc>
+        <w:tc>
+          <w:tcPr>
+            <w:tcW w:w="5665" w:type="dxa"/>
+          </w:tcPr>
+          <w:p>
+            <w:pPr>
+              <w:pStyle w:val="Paragraphedeliste"/>
+              <w:numPr>
+                <w:ilvl w:val="0"/>
+                <w:numId w:val="2"/>
+              </w:numPr>
+              <w:rPr>
+                <w:rFonts w:eastAsia="Times New Roman" w:cstheme="minorHAnsi"/>
+                <w:color w:val="000000"/>
+                <w:sz w:val="24"/>
+                <w:szCs w:val="24"/>
+                <w:lang w:eastAsia="fr-FR"/>
+              </w:rPr>
+            </w:pPr>
+            <w:r>
+              <w:rPr>
+                <w:rFonts w:eastAsia="Times New Roman" w:cstheme="minorHAnsi"/>
+                <w:color w:val="000000"/>
+                <w:sz w:val="24"/>
+                <w:szCs w:val="24"/>
+                <w:lang w:eastAsia="fr-FR"/>
+              </w:rPr>
+              <w:t>L’utilisateur est connecté</w:t>
+            </w:r>
+            <w:r>
+              <w:rPr>
+                <w:rFonts w:eastAsia="Times New Roman" w:cstheme="minorHAnsi"/>
+                <w:color w:val="000000"/>
+                <w:sz w:val="24"/>
+                <w:szCs w:val="24"/>
+                <w:lang w:eastAsia="fr-FR"/>
+              </w:rPr>
+              <w:t xml:space="preserve"> et redirigé vers son profil</w:t>
+            </w:r>
+          </w:p>
+          <w:p>
+            <w:pPr>
+              <w:pStyle w:val="Paragraphedeliste"/>
+              <w:numPr>
+                <w:ilvl w:val="0"/>
+                <w:numId w:val="2"/>
+              </w:numPr>
+              <w:rPr>
+                <w:rFonts w:eastAsia="Times New Roman" w:cstheme="minorHAnsi"/>
+                <w:color w:val="000000"/>
+                <w:sz w:val="24"/>
+                <w:szCs w:val="24"/>
+                <w:lang w:eastAsia="fr-FR"/>
+              </w:rPr>
+            </w:pPr>
+            <w:r>
+              <w:rPr>
+                <w:rFonts w:eastAsia="Times New Roman" w:cstheme="minorHAnsi"/>
+                <w:color w:val="000000"/>
+                <w:sz w:val="24"/>
+                <w:szCs w:val="24"/>
+                <w:lang w:eastAsia="fr-FR"/>
+              </w:rPr>
+              <w:t>L’utilisateur est redirigé vers la création de son compte</w:t>
+            </w:r>
+          </w:p>
+          <w:p>
+            <w:pPr>
+              <w:pStyle w:val="Paragraphedeliste"/>
+              <w:numPr>
+                <w:ilvl w:val="0"/>
+                <w:numId w:val="2"/>
+              </w:numPr>
+              <w:rPr>
+                <w:rFonts w:eastAsia="Times New Roman" w:cstheme="minorHAnsi"/>
+                <w:color w:val="000000"/>
+                <w:sz w:val="24"/>
+                <w:szCs w:val="24"/>
+                <w:lang w:eastAsia="fr-FR"/>
+              </w:rPr>
+            </w:pPr>
+            <w:r>
+              <w:rPr>
+                <w:rFonts w:eastAsia="Times New Roman" w:cstheme="minorHAnsi"/>
+                <w:color w:val="000000"/>
+                <w:sz w:val="24"/>
+                <w:szCs w:val="24"/>
+                <w:lang w:eastAsia="fr-FR"/>
+              </w:rPr>
+              <w:t>L’application est fermée</w:t>
+            </w:r>
+          </w:p>
+        </w:tc>
+      </w:tr>
+    </w:tbl>
+    <w:p>
+      <w:pPr>
+        <w:rPr>
+          <w:rFonts w:ascii="Ubuntu Mono" w:eastAsia="Times New Roman" w:hAnsi="Ubuntu Mono" w:cs="Arial"/>
+          <w:b/>
+          <w:color w:val="000000" w:themeColor="text1"/>
+          <w:sz w:val="40"/>
+          <w:szCs w:val="40"/>
+          <w:u w:val="single"/>
+          <w:lang w:eastAsia="fr-FR"/>
+          <w14:shadow w14:blurRad="38100" w14:dist="19050" w14:dir="2700000" w14:sx="100000" w14:sy="100000" w14:kx="0" w14:ky="0" w14:algn="tl">
+            <w14:schemeClr w14:val="dk1">
+              <w14:alpha w14:val="60000"/>
+            </w14:schemeClr>
+          </w14:shadow>
+          <w14:textOutline w14:w="0" w14:cap="flat" w14:cmpd="sng" w14:algn="ctr">
+            <w14:noFill/>
+            <w14:prstDash w14:val="solid"/>
+            <w14:round/>
+          </w14:textOutline>
+        </w:rPr>
+      </w:pPr>
+    </w:p>
+    <w:tbl>
+      <w:tblPr>
+        <w:tblStyle w:val="Grilledutableau"/>
+        <w:tblpPr w:leftFromText="141" w:rightFromText="141" w:vertAnchor="text" w:horzAnchor="margin" w:tblpY="29"/>
+        <w:tblW w:w="0" w:type="auto"/>
+        <w:tblLook w:val="04A0" w:firstRow="1" w:lastRow="0" w:firstColumn="1" w:lastColumn="0" w:noHBand="0" w:noVBand="1"/>
+      </w:tblPr>
+      <w:tblGrid>
+        <w:gridCol w:w="3397"/>
+        <w:gridCol w:w="5665"/>
+      </w:tblGrid>
+      <w:tr>
+        <w:tc>
+          <w:tcPr>
+            <w:tcW w:w="3397" w:type="dxa"/>
+          </w:tcPr>
+          <w:p>
+            <w:pPr>
+              <w:rPr>
+                <w:rFonts w:eastAsia="Times New Roman" w:cstheme="minorHAnsi"/>
+                <w:color w:val="000000"/>
+                <w:sz w:val="30"/>
+                <w:szCs w:val="30"/>
+                <w:lang w:eastAsia="fr-FR"/>
+              </w:rPr>
+            </w:pPr>
+            <w:r>
+              <w:rPr>
+                <w:rFonts w:eastAsia="Times New Roman" w:cstheme="minorHAnsi"/>
+                <w:color w:val="000000"/>
+                <w:sz w:val="30"/>
+                <w:szCs w:val="30"/>
+                <w:lang w:eastAsia="fr-FR"/>
+              </w:rPr>
+              <w:t>Nom</w:t>
+            </w:r>
+          </w:p>
+        </w:tc>
+        <w:tc>
+          <w:tcPr>
+            <w:tcW w:w="5665" w:type="dxa"/>
+          </w:tcPr>
+          <w:p>
+            <w:pPr>
+              <w:rPr>
+                <w:rFonts w:eastAsia="Times New Roman" w:cstheme="minorHAnsi"/>
+                <w:color w:val="000000"/>
+                <w:sz w:val="24"/>
+                <w:szCs w:val="24"/>
+                <w:lang w:eastAsia="fr-FR"/>
+              </w:rPr>
+            </w:pPr>
+            <w:r>
+              <w:rPr>
+                <w:rFonts w:eastAsia="Times New Roman" w:cstheme="minorHAnsi"/>
+                <w:color w:val="000000"/>
+                <w:sz w:val="24"/>
+                <w:szCs w:val="24"/>
+                <w:lang w:eastAsia="fr-FR"/>
+              </w:rPr>
+              <w:t>Poster une photo</w:t>
+            </w:r>
+          </w:p>
+        </w:tc>
+      </w:tr>
+      <w:tr>
+        <w:tc>
+          <w:tcPr>
+            <w:tcW w:w="3397" w:type="dxa"/>
+          </w:tcPr>
+          <w:p>
+            <w:pPr>
+              <w:rPr>
+                <w:rFonts w:eastAsia="Times New Roman" w:cstheme="minorHAnsi"/>
+                <w:color w:val="000000"/>
+                <w:sz w:val="30"/>
+                <w:szCs w:val="30"/>
+                <w:lang w:eastAsia="fr-FR"/>
+              </w:rPr>
+            </w:pPr>
+            <w:r>
+              <w:rPr>
+                <w:rFonts w:eastAsia="Times New Roman" w:cstheme="minorHAnsi"/>
+                <w:color w:val="000000"/>
+                <w:sz w:val="30"/>
+                <w:szCs w:val="30"/>
+                <w:lang w:eastAsia="fr-FR"/>
+              </w:rPr>
+              <w:t>Objectif</w:t>
+            </w:r>
+          </w:p>
+        </w:tc>
+        <w:tc>
+          <w:tcPr>
+            <w:tcW w:w="5665" w:type="dxa"/>
+          </w:tcPr>
+          <w:p>
+            <w:pPr>
+              <w:rPr>
+                <w:rFonts w:eastAsia="Times New Roman" w:cstheme="minorHAnsi"/>
+                <w:color w:val="000000"/>
+                <w:sz w:val="24"/>
+                <w:szCs w:val="24"/>
+                <w:lang w:eastAsia="fr-FR"/>
+              </w:rPr>
+            </w:pPr>
+            <w:r>
+              <w:rPr>
+                <w:rFonts w:eastAsia="Times New Roman" w:cstheme="minorHAnsi"/>
+                <w:color w:val="000000"/>
+                <w:sz w:val="24"/>
+                <w:szCs w:val="24"/>
+                <w:lang w:eastAsia="fr-FR"/>
+              </w:rPr>
+              <w:t>Permet à l’utilisateur de poster une photo sur son profil</w:t>
+            </w:r>
+          </w:p>
+        </w:tc>
+      </w:tr>
+      <w:tr>
+        <w:tc>
+          <w:tcPr>
+            <w:tcW w:w="3397" w:type="dxa"/>
+          </w:tcPr>
+          <w:p>
+            <w:pPr>
+              <w:rPr>
+                <w:rFonts w:eastAsia="Times New Roman" w:cstheme="minorHAnsi"/>
+                <w:color w:val="000000"/>
+                <w:sz w:val="30"/>
+                <w:szCs w:val="30"/>
+                <w:lang w:eastAsia="fr-FR"/>
+              </w:rPr>
+            </w:pPr>
+            <w:r>
+              <w:rPr>
+                <w:rFonts w:eastAsia="Times New Roman" w:cstheme="minorHAnsi"/>
+                <w:color w:val="000000"/>
+                <w:sz w:val="30"/>
+                <w:szCs w:val="30"/>
+                <w:lang w:eastAsia="fr-FR"/>
+              </w:rPr>
+              <w:t>Acteurs Principaux</w:t>
+            </w:r>
+          </w:p>
+        </w:tc>
+        <w:tc>
+          <w:tcPr>
+            <w:tcW w:w="5665" w:type="dxa"/>
+          </w:tcPr>
+          <w:p>
+            <w:pPr>
+              <w:rPr>
+                <w:rFonts w:eastAsia="Times New Roman" w:cstheme="minorHAnsi"/>
+                <w:color w:val="000000"/>
+                <w:sz w:val="24"/>
+                <w:szCs w:val="24"/>
+                <w:lang w:eastAsia="fr-FR"/>
+              </w:rPr>
+            </w:pPr>
+            <w:r>
+              <w:rPr>
+                <w:rFonts w:eastAsia="Times New Roman" w:cstheme="minorHAnsi"/>
+                <w:color w:val="000000"/>
+                <w:sz w:val="24"/>
+                <w:szCs w:val="24"/>
+                <w:lang w:eastAsia="fr-FR"/>
+              </w:rPr>
+              <w:t>Utilisateur connecté</w:t>
+            </w:r>
+          </w:p>
+        </w:tc>
+      </w:tr>
+      <w:tr>
+        <w:tc>
+          <w:tcPr>
+            <w:tcW w:w="3397" w:type="dxa"/>
+          </w:tcPr>
+          <w:p>
+            <w:pPr>
+              <w:rPr>
+                <w:rFonts w:eastAsia="Times New Roman" w:cstheme="minorHAnsi"/>
+                <w:color w:val="000000"/>
+                <w:sz w:val="30"/>
+                <w:szCs w:val="30"/>
+                <w:lang w:eastAsia="fr-FR"/>
+              </w:rPr>
+            </w:pPr>
+            <w:r>
+              <w:rPr>
+                <w:rFonts w:eastAsia="Times New Roman" w:cstheme="minorHAnsi"/>
+                <w:color w:val="000000"/>
+                <w:sz w:val="30"/>
+                <w:szCs w:val="30"/>
+                <w:lang w:eastAsia="fr-FR"/>
+              </w:rPr>
+              <w:t>Conditions initiales</w:t>
+            </w:r>
+          </w:p>
+        </w:tc>
+        <w:tc>
+          <w:tcPr>
+            <w:tcW w:w="5665" w:type="dxa"/>
+          </w:tcPr>
+          <w:p>
+            <w:pPr>
+              <w:pStyle w:val="Paragraphedeliste"/>
+              <w:numPr>
+                <w:ilvl w:val="0"/>
+                <w:numId w:val="1"/>
+              </w:numPr>
+              <w:rPr>
+                <w:rFonts w:eastAsia="Times New Roman" w:cstheme="minorHAnsi"/>
+                <w:color w:val="000000"/>
+                <w:sz w:val="24"/>
+                <w:szCs w:val="24"/>
+                <w:lang w:eastAsia="fr-FR"/>
+              </w:rPr>
+            </w:pPr>
+            <w:r>
+              <w:rPr>
+                <w:rFonts w:eastAsia="Times New Roman" w:cstheme="minorHAnsi"/>
+                <w:color w:val="000000"/>
+                <w:sz w:val="24"/>
+                <w:szCs w:val="24"/>
+                <w:lang w:eastAsia="fr-FR"/>
+              </w:rPr>
+              <w:t xml:space="preserve">L’utilisateur </w:t>
+            </w:r>
+            <w:r>
+              <w:rPr>
+                <w:rFonts w:eastAsia="Times New Roman" w:cstheme="minorHAnsi"/>
+                <w:color w:val="000000"/>
+                <w:sz w:val="24"/>
+                <w:szCs w:val="24"/>
+                <w:lang w:eastAsia="fr-FR"/>
+              </w:rPr>
+              <w:t>doit être</w:t>
+            </w:r>
+            <w:r>
+              <w:rPr>
+                <w:rFonts w:eastAsia="Times New Roman" w:cstheme="minorHAnsi"/>
+                <w:color w:val="000000"/>
+                <w:sz w:val="24"/>
+                <w:szCs w:val="24"/>
+                <w:lang w:eastAsia="fr-FR"/>
+              </w:rPr>
+              <w:t xml:space="preserve"> connecté </w:t>
+            </w:r>
+          </w:p>
+          <w:p>
+            <w:pPr>
+              <w:pStyle w:val="Paragraphedeliste"/>
+              <w:numPr>
+                <w:ilvl w:val="0"/>
+                <w:numId w:val="1"/>
+              </w:numPr>
+              <w:rPr>
+                <w:rFonts w:eastAsia="Times New Roman" w:cstheme="minorHAnsi"/>
+                <w:color w:val="000000"/>
+                <w:sz w:val="24"/>
+                <w:szCs w:val="24"/>
+                <w:lang w:eastAsia="fr-FR"/>
+              </w:rPr>
+            </w:pPr>
+            <w:r>
+              <w:rPr>
+                <w:rFonts w:eastAsia="Times New Roman" w:cstheme="minorHAnsi"/>
+                <w:color w:val="000000"/>
+                <w:sz w:val="24"/>
+                <w:szCs w:val="24"/>
+                <w:lang w:eastAsia="fr-FR"/>
+              </w:rPr>
+              <w:t>L’utilisateur doit être sur la fenêtre pour poster une photo</w:t>
+            </w:r>
+          </w:p>
+        </w:tc>
+      </w:tr>
+      <w:tr>
+        <w:tc>
+          <w:tcPr>
+            <w:tcW w:w="3397" w:type="dxa"/>
+          </w:tcPr>
+          <w:p>
+            <w:pPr>
+              <w:rPr>
+                <w:rFonts w:eastAsia="Times New Roman" w:cstheme="minorHAnsi"/>
+                <w:color w:val="000000"/>
+                <w:sz w:val="30"/>
+                <w:szCs w:val="30"/>
+                <w:lang w:eastAsia="fr-FR"/>
+              </w:rPr>
+            </w:pPr>
+            <w:r>
+              <w:rPr>
+                <w:rFonts w:eastAsia="Times New Roman" w:cstheme="minorHAnsi"/>
+                <w:color w:val="000000"/>
+                <w:sz w:val="30"/>
+                <w:szCs w:val="30"/>
+                <w:lang w:eastAsia="fr-FR"/>
+              </w:rPr>
+              <w:t>Scénario d’utilisation</w:t>
+            </w:r>
+          </w:p>
+        </w:tc>
+        <w:tc>
+          <w:tcPr>
+            <w:tcW w:w="5665" w:type="dxa"/>
+          </w:tcPr>
+          <w:p>
+            <w:pPr>
+              <w:pStyle w:val="Paragraphedeliste"/>
+              <w:numPr>
+                <w:ilvl w:val="0"/>
+                <w:numId w:val="1"/>
+              </w:numPr>
+              <w:rPr>
+                <w:rFonts w:eastAsia="Times New Roman" w:cstheme="minorHAnsi"/>
+                <w:color w:val="000000"/>
+                <w:sz w:val="24"/>
+                <w:szCs w:val="24"/>
+                <w:lang w:eastAsia="fr-FR"/>
+              </w:rPr>
+            </w:pPr>
+            <w:r>
+              <w:rPr>
+                <w:rFonts w:eastAsia="Times New Roman" w:cstheme="minorHAnsi"/>
+                <w:color w:val="000000"/>
+                <w:sz w:val="24"/>
+                <w:szCs w:val="24"/>
+                <w:lang w:eastAsia="fr-FR"/>
+              </w:rPr>
+              <w:t>L’utilisateur rempli toutes les informations concernant la photo et publie la photo (1)</w:t>
+            </w:r>
+          </w:p>
+          <w:p>
+            <w:pPr>
+              <w:pStyle w:val="Paragraphedeliste"/>
+              <w:numPr>
+                <w:ilvl w:val="0"/>
+                <w:numId w:val="1"/>
+              </w:numPr>
+              <w:rPr>
+                <w:rFonts w:eastAsia="Times New Roman" w:cstheme="minorHAnsi"/>
+                <w:color w:val="000000"/>
+                <w:sz w:val="24"/>
+                <w:szCs w:val="24"/>
+                <w:lang w:eastAsia="fr-FR"/>
+              </w:rPr>
+            </w:pPr>
+            <w:r>
+              <w:rPr>
+                <w:rFonts w:eastAsia="Times New Roman" w:cstheme="minorHAnsi"/>
+                <w:color w:val="000000"/>
+                <w:sz w:val="24"/>
+                <w:szCs w:val="24"/>
+                <w:lang w:eastAsia="fr-FR"/>
+              </w:rPr>
+              <w:t>L’utilisateur ne veut plus poster une photo, il décide de retourner en arrière (2)</w:t>
+            </w:r>
+          </w:p>
+        </w:tc>
+      </w:tr>
+      <w:tr>
+        <w:tc>
+          <w:tcPr>
+            <w:tcW w:w="3397" w:type="dxa"/>
+          </w:tcPr>
+          <w:p>
+            <w:pPr>
+              <w:rPr>
+                <w:rFonts w:eastAsia="Times New Roman" w:cstheme="minorHAnsi"/>
+                <w:color w:val="000000"/>
+                <w:sz w:val="30"/>
+                <w:szCs w:val="30"/>
+                <w:lang w:eastAsia="fr-FR"/>
+              </w:rPr>
+            </w:pPr>
+            <w:r>
+              <w:rPr>
+                <w:rFonts w:eastAsia="Times New Roman" w:cstheme="minorHAnsi"/>
+                <w:color w:val="000000"/>
+                <w:sz w:val="30"/>
+                <w:szCs w:val="30"/>
+                <w:lang w:eastAsia="fr-FR"/>
+              </w:rPr>
+              <w:t>Condition de fin</w:t>
+            </w:r>
+          </w:p>
+        </w:tc>
+        <w:tc>
+          <w:tcPr>
+            <w:tcW w:w="5665" w:type="dxa"/>
+          </w:tcPr>
+          <w:p>
+            <w:pPr>
+              <w:pStyle w:val="Paragraphedeliste"/>
+              <w:numPr>
+                <w:ilvl w:val="0"/>
+                <w:numId w:val="3"/>
+              </w:numPr>
+              <w:rPr>
+                <w:rFonts w:eastAsia="Times New Roman" w:cstheme="minorHAnsi"/>
+                <w:color w:val="000000"/>
+                <w:sz w:val="24"/>
+                <w:szCs w:val="24"/>
+                <w:lang w:eastAsia="fr-FR"/>
+              </w:rPr>
+            </w:pPr>
+            <w:r>
+              <w:rPr>
+                <w:rFonts w:eastAsia="Times New Roman" w:cstheme="minorHAnsi"/>
+                <w:color w:val="000000"/>
+                <w:sz w:val="24"/>
+                <w:szCs w:val="24"/>
+                <w:lang w:eastAsia="fr-FR"/>
+              </w:rPr>
+              <w:t>La photo est postée</w:t>
+            </w:r>
+          </w:p>
+          <w:p>
+            <w:pPr>
+              <w:pStyle w:val="Paragraphedeliste"/>
+              <w:numPr>
+                <w:ilvl w:val="0"/>
+                <w:numId w:val="3"/>
+              </w:numPr>
+              <w:rPr>
+                <w:rFonts w:eastAsia="Times New Roman" w:cstheme="minorHAnsi"/>
+                <w:color w:val="000000"/>
+                <w:sz w:val="24"/>
+                <w:szCs w:val="24"/>
+                <w:lang w:eastAsia="fr-FR"/>
+              </w:rPr>
+            </w:pPr>
+            <w:r>
+              <w:rPr>
+                <w:rFonts w:eastAsia="Times New Roman" w:cstheme="minorHAnsi"/>
+                <w:color w:val="000000"/>
+                <w:sz w:val="24"/>
+                <w:szCs w:val="24"/>
+                <w:lang w:eastAsia="fr-FR"/>
+              </w:rPr>
+              <w:t xml:space="preserve">L’utilisateur est </w:t>
+            </w:r>
+            <w:r>
+              <w:rPr>
+                <w:rFonts w:eastAsia="Times New Roman" w:cstheme="minorHAnsi"/>
+                <w:color w:val="000000"/>
+                <w:sz w:val="24"/>
+                <w:szCs w:val="24"/>
+                <w:lang w:eastAsia="fr-FR"/>
+              </w:rPr>
+              <w:t>redirigé vers son profil</w:t>
+            </w:r>
+          </w:p>
+        </w:tc>
+      </w:tr>
+    </w:tbl>
+    <w:p>
+      <w:pPr>
+        <w:rPr>
+          <w:rFonts w:eastAsia="Times New Roman" w:cstheme="minorHAnsi"/>
+          <w:color w:val="000000"/>
+          <w:sz w:val="40"/>
+          <w:szCs w:val="40"/>
+          <w:lang w:eastAsia="fr-FR"/>
+        </w:rPr>
+      </w:pPr>
+    </w:p>
+    <w:tbl>
+      <w:tblPr>
+        <w:tblStyle w:val="Grilledutableau"/>
+        <w:tblpPr w:leftFromText="141" w:rightFromText="141" w:vertAnchor="text" w:horzAnchor="margin" w:tblpY="83"/>
+        <w:tblW w:w="0" w:type="auto"/>
+        <w:tblLook w:val="04A0" w:firstRow="1" w:lastRow="0" w:firstColumn="1" w:lastColumn="0" w:noHBand="0" w:noVBand="1"/>
+      </w:tblPr>
+      <w:tblGrid>
+        <w:gridCol w:w="3397"/>
+        <w:gridCol w:w="5665"/>
+      </w:tblGrid>
+      <w:tr>
+        <w:tc>
+          <w:tcPr>
+            <w:tcW w:w="3397" w:type="dxa"/>
+          </w:tcPr>
+          <w:p>
+            <w:pPr>
+              <w:rPr>
+                <w:rFonts w:eastAsia="Times New Roman" w:cstheme="minorHAnsi"/>
+                <w:color w:val="000000"/>
+                <w:sz w:val="30"/>
+                <w:szCs w:val="30"/>
+                <w:lang w:eastAsia="fr-FR"/>
+              </w:rPr>
+            </w:pPr>
+            <w:r>
+              <w:rPr>
+                <w:rFonts w:eastAsia="Times New Roman" w:cstheme="minorHAnsi"/>
+                <w:color w:val="000000"/>
+                <w:sz w:val="30"/>
+                <w:szCs w:val="30"/>
+                <w:lang w:eastAsia="fr-FR"/>
+              </w:rPr>
+              <w:t>Nom</w:t>
+            </w:r>
+          </w:p>
+        </w:tc>
+        <w:tc>
+          <w:tcPr>
+            <w:tcW w:w="5665" w:type="dxa"/>
+          </w:tcPr>
+          <w:p>
+            <w:pPr>
+              <w:rPr>
+                <w:rFonts w:eastAsia="Times New Roman" w:cstheme="minorHAnsi"/>
+                <w:color w:val="000000"/>
+                <w:sz w:val="24"/>
+                <w:szCs w:val="24"/>
+                <w:lang w:eastAsia="fr-FR"/>
+              </w:rPr>
+            </w:pPr>
+            <w:r>
+              <w:rPr>
+                <w:rFonts w:eastAsia="Times New Roman" w:cstheme="minorHAnsi"/>
+                <w:color w:val="000000"/>
+                <w:sz w:val="24"/>
+                <w:szCs w:val="24"/>
+                <w:lang w:eastAsia="fr-FR"/>
+              </w:rPr>
+              <w:t xml:space="preserve">Rechercher un profil </w:t>
+            </w:r>
+          </w:p>
+        </w:tc>
+      </w:tr>
+      <w:tr>
+        <w:tc>
+          <w:tcPr>
+            <w:tcW w:w="3397" w:type="dxa"/>
+          </w:tcPr>
+          <w:p>
+            <w:pPr>
+              <w:rPr>
+                <w:rFonts w:eastAsia="Times New Roman" w:cstheme="minorHAnsi"/>
+                <w:color w:val="000000"/>
+                <w:sz w:val="30"/>
+                <w:szCs w:val="30"/>
+                <w:lang w:eastAsia="fr-FR"/>
+              </w:rPr>
+            </w:pPr>
+            <w:r>
+              <w:rPr>
+                <w:rFonts w:eastAsia="Times New Roman" w:cstheme="minorHAnsi"/>
+                <w:color w:val="000000"/>
+                <w:sz w:val="30"/>
+                <w:szCs w:val="30"/>
+                <w:lang w:eastAsia="fr-FR"/>
+              </w:rPr>
+              <w:t>Objectif</w:t>
+            </w:r>
+          </w:p>
+        </w:tc>
+        <w:tc>
+          <w:tcPr>
+            <w:tcW w:w="5665" w:type="dxa"/>
+          </w:tcPr>
+          <w:p>
+            <w:pPr>
+              <w:rPr>
+                <w:rFonts w:eastAsia="Times New Roman" w:cstheme="minorHAnsi"/>
+                <w:color w:val="000000"/>
+                <w:sz w:val="24"/>
+                <w:szCs w:val="24"/>
+                <w:lang w:eastAsia="fr-FR"/>
+              </w:rPr>
+            </w:pPr>
+            <w:r>
+              <w:rPr>
+                <w:rFonts w:eastAsia="Times New Roman" w:cstheme="minorHAnsi"/>
+                <w:color w:val="000000"/>
+                <w:sz w:val="24"/>
+                <w:szCs w:val="24"/>
+                <w:lang w:eastAsia="fr-FR"/>
+              </w:rPr>
+              <w:t>Permet à l’utilisateur de trouver un profil en particulier</w:t>
+            </w:r>
+          </w:p>
+        </w:tc>
+      </w:tr>
+      <w:tr>
+        <w:tc>
+          <w:tcPr>
+            <w:tcW w:w="3397" w:type="dxa"/>
+          </w:tcPr>
+          <w:p>
+            <w:pPr>
+              <w:rPr>
+                <w:rFonts w:eastAsia="Times New Roman" w:cstheme="minorHAnsi"/>
+                <w:color w:val="000000"/>
+                <w:sz w:val="30"/>
+                <w:szCs w:val="30"/>
+                <w:lang w:eastAsia="fr-FR"/>
+              </w:rPr>
+            </w:pPr>
+            <w:r>
+              <w:rPr>
+                <w:rFonts w:eastAsia="Times New Roman" w:cstheme="minorHAnsi"/>
+                <w:color w:val="000000"/>
+                <w:sz w:val="30"/>
+                <w:szCs w:val="30"/>
+                <w:lang w:eastAsia="fr-FR"/>
+              </w:rPr>
+              <w:t>Acteurs Principaux</w:t>
+            </w:r>
+          </w:p>
+        </w:tc>
+        <w:tc>
+          <w:tcPr>
+            <w:tcW w:w="5665" w:type="dxa"/>
+          </w:tcPr>
+          <w:p>
+            <w:pPr>
+              <w:rPr>
+                <w:rFonts w:eastAsia="Times New Roman" w:cstheme="minorHAnsi"/>
+                <w:color w:val="000000"/>
+                <w:sz w:val="24"/>
+                <w:szCs w:val="24"/>
+                <w:lang w:eastAsia="fr-FR"/>
+              </w:rPr>
+            </w:pPr>
+            <w:r>
+              <w:rPr>
+                <w:rFonts w:eastAsia="Times New Roman" w:cstheme="minorHAnsi"/>
+                <w:color w:val="000000"/>
+                <w:sz w:val="24"/>
+                <w:szCs w:val="24"/>
+                <w:lang w:eastAsia="fr-FR"/>
+              </w:rPr>
+              <w:t>Utilisateur connecté</w:t>
+            </w:r>
+          </w:p>
+        </w:tc>
+      </w:tr>
+      <w:tr>
+        <w:tc>
+          <w:tcPr>
+            <w:tcW w:w="3397" w:type="dxa"/>
+          </w:tcPr>
+          <w:p>
+            <w:pPr>
+              <w:rPr>
+                <w:rFonts w:eastAsia="Times New Roman" w:cstheme="minorHAnsi"/>
+                <w:color w:val="000000"/>
+                <w:sz w:val="30"/>
+                <w:szCs w:val="30"/>
+                <w:lang w:eastAsia="fr-FR"/>
+              </w:rPr>
+            </w:pPr>
+            <w:r>
+              <w:rPr>
+                <w:rFonts w:eastAsia="Times New Roman" w:cstheme="minorHAnsi"/>
+                <w:color w:val="000000"/>
+                <w:sz w:val="30"/>
+                <w:szCs w:val="30"/>
+                <w:lang w:eastAsia="fr-FR"/>
+              </w:rPr>
+              <w:t>Conditions initiales</w:t>
+            </w:r>
+          </w:p>
+        </w:tc>
+        <w:tc>
+          <w:tcPr>
+            <w:tcW w:w="5665" w:type="dxa"/>
+          </w:tcPr>
+          <w:p>
+            <w:pPr>
+              <w:rPr>
+                <w:rFonts w:eastAsia="Times New Roman" w:cstheme="minorHAnsi"/>
+                <w:color w:val="000000"/>
+                <w:sz w:val="24"/>
+                <w:szCs w:val="24"/>
+                <w:lang w:eastAsia="fr-FR"/>
+              </w:rPr>
+            </w:pPr>
+            <w:r>
+              <w:rPr>
+                <w:rFonts w:eastAsia="Times New Roman" w:cstheme="minorHAnsi"/>
+                <w:color w:val="000000"/>
+                <w:sz w:val="24"/>
+                <w:szCs w:val="24"/>
+                <w:lang w:eastAsia="fr-FR"/>
+              </w:rPr>
+              <w:t>L’utilisateur doit être connecté</w:t>
+            </w:r>
+          </w:p>
+        </w:tc>
+      </w:tr>
+      <w:tr>
+        <w:tc>
+          <w:tcPr>
+            <w:tcW w:w="3397" w:type="dxa"/>
+          </w:tcPr>
+          <w:p>
+            <w:pPr>
+              <w:rPr>
+                <w:rFonts w:eastAsia="Times New Roman" w:cstheme="minorHAnsi"/>
+                <w:color w:val="000000"/>
+                <w:sz w:val="30"/>
+                <w:szCs w:val="30"/>
+                <w:lang w:eastAsia="fr-FR"/>
+              </w:rPr>
+            </w:pPr>
+            <w:r>
+              <w:rPr>
+                <w:rFonts w:eastAsia="Times New Roman" w:cstheme="minorHAnsi"/>
+                <w:color w:val="000000"/>
+                <w:sz w:val="30"/>
+                <w:szCs w:val="30"/>
+                <w:lang w:eastAsia="fr-FR"/>
+              </w:rPr>
+              <w:t>Scénario d’utilisation</w:t>
+            </w:r>
+          </w:p>
+        </w:tc>
+        <w:tc>
+          <w:tcPr>
+            <w:tcW w:w="5665" w:type="dxa"/>
+          </w:tcPr>
+          <w:p>
+            <w:pPr>
+              <w:rPr>
+                <w:rFonts w:eastAsia="Times New Roman" w:cstheme="minorHAnsi"/>
+                <w:color w:val="000000"/>
+                <w:sz w:val="24"/>
+                <w:szCs w:val="24"/>
+                <w:lang w:eastAsia="fr-FR"/>
+              </w:rPr>
+            </w:pPr>
+            <w:r>
+              <w:rPr>
+                <w:rFonts w:eastAsia="Times New Roman" w:cstheme="minorHAnsi"/>
+                <w:color w:val="000000"/>
+                <w:sz w:val="24"/>
+                <w:szCs w:val="24"/>
+                <w:lang w:eastAsia="fr-FR"/>
+              </w:rPr>
+              <w:t>L’utilisateur saisit un nom, un prénom ou un pseudonyme</w:t>
+            </w:r>
+            <w:r>
+              <w:rPr>
+                <w:rFonts w:eastAsia="Times New Roman" w:cstheme="minorHAnsi"/>
+                <w:color w:val="000000"/>
+                <w:sz w:val="24"/>
+                <w:szCs w:val="24"/>
+                <w:lang w:eastAsia="fr-FR"/>
+              </w:rPr>
+              <w:t xml:space="preserve"> (1 ou 2)</w:t>
+            </w:r>
+          </w:p>
+        </w:tc>
+      </w:tr>
+      <w:tr>
+        <w:tc>
+          <w:tcPr>
+            <w:tcW w:w="3397" w:type="dxa"/>
+          </w:tcPr>
+          <w:p>
+            <w:pPr>
+              <w:rPr>
+                <w:rFonts w:eastAsia="Times New Roman" w:cstheme="minorHAnsi"/>
+                <w:color w:val="000000"/>
+                <w:sz w:val="30"/>
+                <w:szCs w:val="30"/>
+                <w:lang w:eastAsia="fr-FR"/>
+              </w:rPr>
+            </w:pPr>
+            <w:r>
+              <w:rPr>
+                <w:rFonts w:eastAsia="Times New Roman" w:cstheme="minorHAnsi"/>
+                <w:color w:val="000000"/>
+                <w:sz w:val="30"/>
+                <w:szCs w:val="30"/>
+                <w:lang w:eastAsia="fr-FR"/>
+              </w:rPr>
+              <w:t>Condition de fin</w:t>
+            </w:r>
+          </w:p>
+        </w:tc>
+        <w:tc>
+          <w:tcPr>
+            <w:tcW w:w="5665" w:type="dxa"/>
+          </w:tcPr>
+          <w:p>
+            <w:pPr>
+              <w:pStyle w:val="Paragraphedeliste"/>
+              <w:numPr>
+                <w:ilvl w:val="0"/>
+                <w:numId w:val="5"/>
+              </w:numPr>
+              <w:rPr>
+                <w:rFonts w:eastAsia="Times New Roman" w:cstheme="minorHAnsi"/>
+                <w:color w:val="000000"/>
+                <w:sz w:val="24"/>
+                <w:szCs w:val="24"/>
+                <w:lang w:eastAsia="fr-FR"/>
+              </w:rPr>
+            </w:pPr>
+            <w:r>
+              <w:rPr>
+                <w:rFonts w:eastAsia="Times New Roman" w:cstheme="minorHAnsi"/>
+                <w:color w:val="000000"/>
+                <w:sz w:val="24"/>
+                <w:szCs w:val="24"/>
+                <w:lang w:eastAsia="fr-FR"/>
+              </w:rPr>
+              <w:t>La recherche affiche une ou plusieurs correspondances</w:t>
+            </w:r>
+          </w:p>
+          <w:p>
+            <w:pPr>
+              <w:pStyle w:val="Paragraphedeliste"/>
+              <w:numPr>
+                <w:ilvl w:val="0"/>
+                <w:numId w:val="5"/>
+              </w:numPr>
+              <w:rPr>
+                <w:rFonts w:eastAsia="Times New Roman" w:cstheme="minorHAnsi"/>
+                <w:color w:val="000000"/>
+                <w:sz w:val="24"/>
+                <w:szCs w:val="24"/>
+                <w:lang w:eastAsia="fr-FR"/>
+              </w:rPr>
+            </w:pPr>
+            <w:r>
+              <w:rPr>
+                <w:rFonts w:eastAsia="Times New Roman" w:cstheme="minorHAnsi"/>
+                <w:color w:val="000000"/>
+                <w:sz w:val="24"/>
+                <w:szCs w:val="24"/>
+                <w:lang w:eastAsia="fr-FR"/>
+              </w:rPr>
+              <w:t>Aucune correspondance n’est trouvée</w:t>
+            </w:r>
+          </w:p>
+        </w:tc>
+      </w:tr>
+    </w:tbl>
+    <w:p>
+      <w:pPr>
+        <w:rPr>
+          <w:rFonts w:eastAsia="Times New Roman" w:cstheme="minorHAnsi"/>
+          <w:color w:val="000000"/>
+          <w:sz w:val="40"/>
+          <w:szCs w:val="40"/>
+          <w:lang w:eastAsia="fr-FR"/>
+        </w:rPr>
+      </w:pPr>
+    </w:p>
     <w:sectPr>
       <w:pgSz w:w="11906" w:h="16838"/>
       <w:pgMar w:top="1417" w:right="1417" w:bottom="1417" w:left="1417" w:header="708" w:footer="708" w:gutter="0"/>
@@ -1697,6 +3499,494 @@
     </w:sectPr>
   </w:body>
 </w:document>
+</file>
+
+<file path=word/numbering.xml><?xml version="1.0" encoding="utf-8"?>
+<w:numbering xmlns:wpc="http://schemas.microsoft.com/office/word/2010/wordprocessingCanvas" xmlns:cx="http://schemas.microsoft.com/office/drawing/2014/chartex" xmlns:cx1="http://schemas.microsoft.com/office/drawing/2015/9/8/chartex" xmlns:cx2="http://schemas.microsoft.com/office/drawing/2015/10/21/chartex" xmlns:cx3="http://schemas.microsoft.com/office/drawing/2016/5/9/chartex" xmlns:cx4="http://schemas.microsoft.com/office/drawing/2016/5/10/chartex" xmlns:cx5="http://schemas.microsoft.com/office/drawing/2016/5/11/chartex" xmlns:cx6="http://schemas.microsoft.com/office/drawing/2016/5/12/chartex" xmlns:cx7="http://schemas.microsoft.com/office/drawing/2016/5/13/chartex" xmlns:cx8="http://schemas.microsoft.com/office/drawing/2016/5/14/chartex" xmlns:mc="http://schemas.openxmlformats.org/markup-compatibility/2006" xmlns:aink="http://schemas.microsoft.com/office/drawing/2016/ink" xmlns:am3d="http://schemas.microsoft.com/office/drawing/2017/model3d" xmlns:o="urn:schemas-microsoft-com:office:office" xmlns:r="http://schemas.openxmlformats.org/officeDocument/2006/relationships" xmlns:m="http://schemas.openxmlformats.org/officeDocument/2006/math" xmlns:v="urn:schemas-microsoft-com:vml" xmlns:wp14="http://schemas.microsoft.com/office/word/2010/wordprocessingDrawing" xmlns:wp="http://schemas.openxmlformats.org/drawingml/2006/wordprocessingDrawing" xmlns:w10="urn:schemas-microsoft-com:office:word" xmlns:w="http://schemas.openxmlformats.org/wordprocessingml/2006/main" xmlns:w14="http://schemas.microsoft.com/office/word/2010/wordml" xmlns:w15="http://schemas.microsoft.com/office/word/2012/wordml" xmlns:w16cex="http://schemas.microsoft.com/office/word/2018/wordml/cex" xmlns:w16cid="http://schemas.microsoft.com/office/word/2016/wordml/cid" xmlns:w16="http://schemas.microsoft.com/office/word/2018/wordml" xmlns:w16se="http://schemas.microsoft.com/office/word/2015/wordml/symex" xmlns:wpg="http://schemas.microsoft.com/office/word/2010/wordprocessingGroup" xmlns:wpi="http://schemas.microsoft.com/office/word/2010/wordprocessingInk" xmlns:wne="http://schemas.microsoft.com/office/word/2006/wordml" xmlns:wps="http://schemas.microsoft.com/office/word/2010/wordprocessingShape" mc:Ignorable="w14 w15 w16se w16cid w16 w16cex wp14">
+  <w:abstractNum w:abstractNumId="0" w15:restartNumberingAfterBreak="0">
+    <w:nsid w:val="0DE2490D"/>
+    <w:multiLevelType w:val="hybridMultilevel"/>
+    <w:tmpl w:val="6A42F810"/>
+    <w:lvl w:ilvl="0" w:tplc="040C000F">
+      <w:start w:val="1"/>
+      <w:numFmt w:val="decimal"/>
+      <w:lvlText w:val="%1."/>
+      <w:lvlJc w:val="left"/>
+      <w:pPr>
+        <w:ind w:left="720" w:hanging="360"/>
+      </w:pPr>
+      <w:rPr>
+        <w:rFonts w:hint="default"/>
+      </w:rPr>
+    </w:lvl>
+    <w:lvl w:ilvl="1" w:tplc="040C0019" w:tentative="1">
+      <w:start w:val="1"/>
+      <w:numFmt w:val="lowerLetter"/>
+      <w:lvlText w:val="%2."/>
+      <w:lvlJc w:val="left"/>
+      <w:pPr>
+        <w:ind w:left="1440" w:hanging="360"/>
+      </w:pPr>
+    </w:lvl>
+    <w:lvl w:ilvl="2" w:tplc="040C001B" w:tentative="1">
+      <w:start w:val="1"/>
+      <w:numFmt w:val="lowerRoman"/>
+      <w:lvlText w:val="%3."/>
+      <w:lvlJc w:val="right"/>
+      <w:pPr>
+        <w:ind w:left="2160" w:hanging="180"/>
+      </w:pPr>
+    </w:lvl>
+    <w:lvl w:ilvl="3" w:tplc="040C000F" w:tentative="1">
+      <w:start w:val="1"/>
+      <w:numFmt w:val="decimal"/>
+      <w:lvlText w:val="%4."/>
+      <w:lvlJc w:val="left"/>
+      <w:pPr>
+        <w:ind w:left="2880" w:hanging="360"/>
+      </w:pPr>
+    </w:lvl>
+    <w:lvl w:ilvl="4" w:tplc="040C0019" w:tentative="1">
+      <w:start w:val="1"/>
+      <w:numFmt w:val="lowerLetter"/>
+      <w:lvlText w:val="%5."/>
+      <w:lvlJc w:val="left"/>
+      <w:pPr>
+        <w:ind w:left="3600" w:hanging="360"/>
+      </w:pPr>
+    </w:lvl>
+    <w:lvl w:ilvl="5" w:tplc="040C001B" w:tentative="1">
+      <w:start w:val="1"/>
+      <w:numFmt w:val="lowerRoman"/>
+      <w:lvlText w:val="%6."/>
+      <w:lvlJc w:val="right"/>
+      <w:pPr>
+        <w:ind w:left="4320" w:hanging="180"/>
+      </w:pPr>
+    </w:lvl>
+    <w:lvl w:ilvl="6" w:tplc="040C000F" w:tentative="1">
+      <w:start w:val="1"/>
+      <w:numFmt w:val="decimal"/>
+      <w:lvlText w:val="%7."/>
+      <w:lvlJc w:val="left"/>
+      <w:pPr>
+        <w:ind w:left="5040" w:hanging="360"/>
+      </w:pPr>
+    </w:lvl>
+    <w:lvl w:ilvl="7" w:tplc="040C0019" w:tentative="1">
+      <w:start w:val="1"/>
+      <w:numFmt w:val="lowerLetter"/>
+      <w:lvlText w:val="%8."/>
+      <w:lvlJc w:val="left"/>
+      <w:pPr>
+        <w:ind w:left="5760" w:hanging="360"/>
+      </w:pPr>
+    </w:lvl>
+    <w:lvl w:ilvl="8" w:tplc="040C001B" w:tentative="1">
+      <w:start w:val="1"/>
+      <w:numFmt w:val="lowerRoman"/>
+      <w:lvlText w:val="%9."/>
+      <w:lvlJc w:val="right"/>
+      <w:pPr>
+        <w:ind w:left="6480" w:hanging="180"/>
+      </w:pPr>
+    </w:lvl>
+  </w:abstractNum>
+  <w:abstractNum w:abstractNumId="1" w15:restartNumberingAfterBreak="0">
+    <w:nsid w:val="1B536496"/>
+    <w:multiLevelType w:val="hybridMultilevel"/>
+    <w:tmpl w:val="68C23F6A"/>
+    <w:lvl w:ilvl="0" w:tplc="040C000F">
+      <w:start w:val="1"/>
+      <w:numFmt w:val="decimal"/>
+      <w:lvlText w:val="%1."/>
+      <w:lvlJc w:val="left"/>
+      <w:pPr>
+        <w:ind w:left="720" w:hanging="360"/>
+      </w:pPr>
+      <w:rPr>
+        <w:rFonts w:hint="default"/>
+      </w:rPr>
+    </w:lvl>
+    <w:lvl w:ilvl="1" w:tplc="040C0019" w:tentative="1">
+      <w:start w:val="1"/>
+      <w:numFmt w:val="lowerLetter"/>
+      <w:lvlText w:val="%2."/>
+      <w:lvlJc w:val="left"/>
+      <w:pPr>
+        <w:ind w:left="1440" w:hanging="360"/>
+      </w:pPr>
+    </w:lvl>
+    <w:lvl w:ilvl="2" w:tplc="040C001B" w:tentative="1">
+      <w:start w:val="1"/>
+      <w:numFmt w:val="lowerRoman"/>
+      <w:lvlText w:val="%3."/>
+      <w:lvlJc w:val="right"/>
+      <w:pPr>
+        <w:ind w:left="2160" w:hanging="180"/>
+      </w:pPr>
+    </w:lvl>
+    <w:lvl w:ilvl="3" w:tplc="040C000F" w:tentative="1">
+      <w:start w:val="1"/>
+      <w:numFmt w:val="decimal"/>
+      <w:lvlText w:val="%4."/>
+      <w:lvlJc w:val="left"/>
+      <w:pPr>
+        <w:ind w:left="2880" w:hanging="360"/>
+      </w:pPr>
+    </w:lvl>
+    <w:lvl w:ilvl="4" w:tplc="040C0019" w:tentative="1">
+      <w:start w:val="1"/>
+      <w:numFmt w:val="lowerLetter"/>
+      <w:lvlText w:val="%5."/>
+      <w:lvlJc w:val="left"/>
+      <w:pPr>
+        <w:ind w:left="3600" w:hanging="360"/>
+      </w:pPr>
+    </w:lvl>
+    <w:lvl w:ilvl="5" w:tplc="040C001B" w:tentative="1">
+      <w:start w:val="1"/>
+      <w:numFmt w:val="lowerRoman"/>
+      <w:lvlText w:val="%6."/>
+      <w:lvlJc w:val="right"/>
+      <w:pPr>
+        <w:ind w:left="4320" w:hanging="180"/>
+      </w:pPr>
+    </w:lvl>
+    <w:lvl w:ilvl="6" w:tplc="040C000F" w:tentative="1">
+      <w:start w:val="1"/>
+      <w:numFmt w:val="decimal"/>
+      <w:lvlText w:val="%7."/>
+      <w:lvlJc w:val="left"/>
+      <w:pPr>
+        <w:ind w:left="5040" w:hanging="360"/>
+      </w:pPr>
+    </w:lvl>
+    <w:lvl w:ilvl="7" w:tplc="040C0019" w:tentative="1">
+      <w:start w:val="1"/>
+      <w:numFmt w:val="lowerLetter"/>
+      <w:lvlText w:val="%8."/>
+      <w:lvlJc w:val="left"/>
+      <w:pPr>
+        <w:ind w:left="5760" w:hanging="360"/>
+      </w:pPr>
+    </w:lvl>
+    <w:lvl w:ilvl="8" w:tplc="040C001B" w:tentative="1">
+      <w:start w:val="1"/>
+      <w:numFmt w:val="lowerRoman"/>
+      <w:lvlText w:val="%9."/>
+      <w:lvlJc w:val="right"/>
+      <w:pPr>
+        <w:ind w:left="6480" w:hanging="180"/>
+      </w:pPr>
+    </w:lvl>
+  </w:abstractNum>
+  <w:abstractNum w:abstractNumId="2" w15:restartNumberingAfterBreak="0">
+    <w:nsid w:val="27B87473"/>
+    <w:multiLevelType w:val="hybridMultilevel"/>
+    <w:tmpl w:val="127473CC"/>
+    <w:lvl w:ilvl="0" w:tplc="040C000F">
+      <w:start w:val="1"/>
+      <w:numFmt w:val="decimal"/>
+      <w:lvlText w:val="%1."/>
+      <w:lvlJc w:val="left"/>
+      <w:pPr>
+        <w:ind w:left="720" w:hanging="360"/>
+      </w:pPr>
+      <w:rPr>
+        <w:rFonts w:hint="default"/>
+      </w:rPr>
+    </w:lvl>
+    <w:lvl w:ilvl="1" w:tplc="040C0019" w:tentative="1">
+      <w:start w:val="1"/>
+      <w:numFmt w:val="lowerLetter"/>
+      <w:lvlText w:val="%2."/>
+      <w:lvlJc w:val="left"/>
+      <w:pPr>
+        <w:ind w:left="1440" w:hanging="360"/>
+      </w:pPr>
+    </w:lvl>
+    <w:lvl w:ilvl="2" w:tplc="040C001B" w:tentative="1">
+      <w:start w:val="1"/>
+      <w:numFmt w:val="lowerRoman"/>
+      <w:lvlText w:val="%3."/>
+      <w:lvlJc w:val="right"/>
+      <w:pPr>
+        <w:ind w:left="2160" w:hanging="180"/>
+      </w:pPr>
+    </w:lvl>
+    <w:lvl w:ilvl="3" w:tplc="040C000F" w:tentative="1">
+      <w:start w:val="1"/>
+      <w:numFmt w:val="decimal"/>
+      <w:lvlText w:val="%4."/>
+      <w:lvlJc w:val="left"/>
+      <w:pPr>
+        <w:ind w:left="2880" w:hanging="360"/>
+      </w:pPr>
+    </w:lvl>
+    <w:lvl w:ilvl="4" w:tplc="040C0019" w:tentative="1">
+      <w:start w:val="1"/>
+      <w:numFmt w:val="lowerLetter"/>
+      <w:lvlText w:val="%5."/>
+      <w:lvlJc w:val="left"/>
+      <w:pPr>
+        <w:ind w:left="3600" w:hanging="360"/>
+      </w:pPr>
+    </w:lvl>
+    <w:lvl w:ilvl="5" w:tplc="040C001B" w:tentative="1">
+      <w:start w:val="1"/>
+      <w:numFmt w:val="lowerRoman"/>
+      <w:lvlText w:val="%6."/>
+      <w:lvlJc w:val="right"/>
+      <w:pPr>
+        <w:ind w:left="4320" w:hanging="180"/>
+      </w:pPr>
+    </w:lvl>
+    <w:lvl w:ilvl="6" w:tplc="040C000F" w:tentative="1">
+      <w:start w:val="1"/>
+      <w:numFmt w:val="decimal"/>
+      <w:lvlText w:val="%7."/>
+      <w:lvlJc w:val="left"/>
+      <w:pPr>
+        <w:ind w:left="5040" w:hanging="360"/>
+      </w:pPr>
+    </w:lvl>
+    <w:lvl w:ilvl="7" w:tplc="040C0019" w:tentative="1">
+      <w:start w:val="1"/>
+      <w:numFmt w:val="lowerLetter"/>
+      <w:lvlText w:val="%8."/>
+      <w:lvlJc w:val="left"/>
+      <w:pPr>
+        <w:ind w:left="5760" w:hanging="360"/>
+      </w:pPr>
+    </w:lvl>
+    <w:lvl w:ilvl="8" w:tplc="040C001B" w:tentative="1">
+      <w:start w:val="1"/>
+      <w:numFmt w:val="lowerRoman"/>
+      <w:lvlText w:val="%9."/>
+      <w:lvlJc w:val="right"/>
+      <w:pPr>
+        <w:ind w:left="6480" w:hanging="180"/>
+      </w:pPr>
+    </w:lvl>
+  </w:abstractNum>
+  <w:abstractNum w:abstractNumId="3" w15:restartNumberingAfterBreak="0">
+    <w:nsid w:val="4BB401F6"/>
+    <w:multiLevelType w:val="hybridMultilevel"/>
+    <w:tmpl w:val="C7D4AA5E"/>
+    <w:lvl w:ilvl="0" w:tplc="27B6ED00">
+      <w:start w:val="1"/>
+      <w:numFmt w:val="decimal"/>
+      <w:lvlText w:val="%1."/>
+      <w:lvlJc w:val="left"/>
+      <w:pPr>
+        <w:ind w:left="1080" w:hanging="360"/>
+      </w:pPr>
+      <w:rPr>
+        <w:rFonts w:hint="default"/>
+      </w:rPr>
+    </w:lvl>
+    <w:lvl w:ilvl="1" w:tplc="040C0019" w:tentative="1">
+      <w:start w:val="1"/>
+      <w:numFmt w:val="lowerLetter"/>
+      <w:lvlText w:val="%2."/>
+      <w:lvlJc w:val="left"/>
+      <w:pPr>
+        <w:ind w:left="1800" w:hanging="360"/>
+      </w:pPr>
+    </w:lvl>
+    <w:lvl w:ilvl="2" w:tplc="040C001B" w:tentative="1">
+      <w:start w:val="1"/>
+      <w:numFmt w:val="lowerRoman"/>
+      <w:lvlText w:val="%3."/>
+      <w:lvlJc w:val="right"/>
+      <w:pPr>
+        <w:ind w:left="2520" w:hanging="180"/>
+      </w:pPr>
+    </w:lvl>
+    <w:lvl w:ilvl="3" w:tplc="040C000F" w:tentative="1">
+      <w:start w:val="1"/>
+      <w:numFmt w:val="decimal"/>
+      <w:lvlText w:val="%4."/>
+      <w:lvlJc w:val="left"/>
+      <w:pPr>
+        <w:ind w:left="3240" w:hanging="360"/>
+      </w:pPr>
+    </w:lvl>
+    <w:lvl w:ilvl="4" w:tplc="040C0019" w:tentative="1">
+      <w:start w:val="1"/>
+      <w:numFmt w:val="lowerLetter"/>
+      <w:lvlText w:val="%5."/>
+      <w:lvlJc w:val="left"/>
+      <w:pPr>
+        <w:ind w:left="3960" w:hanging="360"/>
+      </w:pPr>
+    </w:lvl>
+    <w:lvl w:ilvl="5" w:tplc="040C001B" w:tentative="1">
+      <w:start w:val="1"/>
+      <w:numFmt w:val="lowerRoman"/>
+      <w:lvlText w:val="%6."/>
+      <w:lvlJc w:val="right"/>
+      <w:pPr>
+        <w:ind w:left="4680" w:hanging="180"/>
+      </w:pPr>
+    </w:lvl>
+    <w:lvl w:ilvl="6" w:tplc="040C000F" w:tentative="1">
+      <w:start w:val="1"/>
+      <w:numFmt w:val="decimal"/>
+      <w:lvlText w:val="%7."/>
+      <w:lvlJc w:val="left"/>
+      <w:pPr>
+        <w:ind w:left="5400" w:hanging="360"/>
+      </w:pPr>
+    </w:lvl>
+    <w:lvl w:ilvl="7" w:tplc="040C0019" w:tentative="1">
+      <w:start w:val="1"/>
+      <w:numFmt w:val="lowerLetter"/>
+      <w:lvlText w:val="%8."/>
+      <w:lvlJc w:val="left"/>
+      <w:pPr>
+        <w:ind w:left="6120" w:hanging="360"/>
+      </w:pPr>
+    </w:lvl>
+    <w:lvl w:ilvl="8" w:tplc="040C001B" w:tentative="1">
+      <w:start w:val="1"/>
+      <w:numFmt w:val="lowerRoman"/>
+      <w:lvlText w:val="%9."/>
+      <w:lvlJc w:val="right"/>
+      <w:pPr>
+        <w:ind w:left="6840" w:hanging="180"/>
+      </w:pPr>
+    </w:lvl>
+  </w:abstractNum>
+  <w:abstractNum w:abstractNumId="4" w15:restartNumberingAfterBreak="0">
+    <w:nsid w:val="54417FD8"/>
+    <w:multiLevelType w:val="hybridMultilevel"/>
+    <w:tmpl w:val="93C4539C"/>
+    <w:lvl w:ilvl="0" w:tplc="0270FB56">
+      <w:numFmt w:val="bullet"/>
+      <w:lvlText w:val="-"/>
+      <w:lvlJc w:val="left"/>
+      <w:pPr>
+        <w:ind w:left="720" w:hanging="360"/>
+      </w:pPr>
+      <w:rPr>
+        <w:rFonts w:ascii="Calibri" w:eastAsia="Times New Roman" w:hAnsi="Calibri" w:cs="Calibri" w:hint="default"/>
+      </w:rPr>
+    </w:lvl>
+    <w:lvl w:ilvl="1" w:tplc="040C0003" w:tentative="1">
+      <w:start w:val="1"/>
+      <w:numFmt w:val="bullet"/>
+      <w:lvlText w:val="o"/>
+      <w:lvlJc w:val="left"/>
+      <w:pPr>
+        <w:ind w:left="1440" w:hanging="360"/>
+      </w:pPr>
+      <w:rPr>
+        <w:rFonts w:ascii="Courier New" w:hAnsi="Courier New" w:cs="Courier New" w:hint="default"/>
+      </w:rPr>
+    </w:lvl>
+    <w:lvl w:ilvl="2" w:tplc="040C0005" w:tentative="1">
+      <w:start w:val="1"/>
+      <w:numFmt w:val="bullet"/>
+      <w:lvlText w:val=""/>
+      <w:lvlJc w:val="left"/>
+      <w:pPr>
+        <w:ind w:left="2160" w:hanging="360"/>
+      </w:pPr>
+      <w:rPr>
+        <w:rFonts w:ascii="Wingdings" w:hAnsi="Wingdings" w:hint="default"/>
+      </w:rPr>
+    </w:lvl>
+    <w:lvl w:ilvl="3" w:tplc="040C0001" w:tentative="1">
+      <w:start w:val="1"/>
+      <w:numFmt w:val="bullet"/>
+      <w:lvlText w:val=""/>
+      <w:lvlJc w:val="left"/>
+      <w:pPr>
+        <w:ind w:left="2880" w:hanging="360"/>
+      </w:pPr>
+      <w:rPr>
+        <w:rFonts w:ascii="Symbol" w:hAnsi="Symbol" w:hint="default"/>
+      </w:rPr>
+    </w:lvl>
+    <w:lvl w:ilvl="4" w:tplc="040C0003" w:tentative="1">
+      <w:start w:val="1"/>
+      <w:numFmt w:val="bullet"/>
+      <w:lvlText w:val="o"/>
+      <w:lvlJc w:val="left"/>
+      <w:pPr>
+        <w:ind w:left="3600" w:hanging="360"/>
+      </w:pPr>
+      <w:rPr>
+        <w:rFonts w:ascii="Courier New" w:hAnsi="Courier New" w:cs="Courier New" w:hint="default"/>
+      </w:rPr>
+    </w:lvl>
+    <w:lvl w:ilvl="5" w:tplc="040C0005" w:tentative="1">
+      <w:start w:val="1"/>
+      <w:numFmt w:val="bullet"/>
+      <w:lvlText w:val=""/>
+      <w:lvlJc w:val="left"/>
+      <w:pPr>
+        <w:ind w:left="4320" w:hanging="360"/>
+      </w:pPr>
+      <w:rPr>
+        <w:rFonts w:ascii="Wingdings" w:hAnsi="Wingdings" w:hint="default"/>
+      </w:rPr>
+    </w:lvl>
+    <w:lvl w:ilvl="6" w:tplc="040C0001" w:tentative="1">
+      <w:start w:val="1"/>
+      <w:numFmt w:val="bullet"/>
+      <w:lvlText w:val=""/>
+      <w:lvlJc w:val="left"/>
+      <w:pPr>
+        <w:ind w:left="5040" w:hanging="360"/>
+      </w:pPr>
+      <w:rPr>
+        <w:rFonts w:ascii="Symbol" w:hAnsi="Symbol" w:hint="default"/>
+      </w:rPr>
+    </w:lvl>
+    <w:lvl w:ilvl="7" w:tplc="040C0003" w:tentative="1">
+      <w:start w:val="1"/>
+      <w:numFmt w:val="bullet"/>
+      <w:lvlText w:val="o"/>
+      <w:lvlJc w:val="left"/>
+      <w:pPr>
+        <w:ind w:left="5760" w:hanging="360"/>
+      </w:pPr>
+      <w:rPr>
+        <w:rFonts w:ascii="Courier New" w:hAnsi="Courier New" w:cs="Courier New" w:hint="default"/>
+      </w:rPr>
+    </w:lvl>
+    <w:lvl w:ilvl="8" w:tplc="040C0005" w:tentative="1">
+      <w:start w:val="1"/>
+      <w:numFmt w:val="bullet"/>
+      <w:lvlText w:val=""/>
+      <w:lvlJc w:val="left"/>
+      <w:pPr>
+        <w:ind w:left="6480" w:hanging="360"/>
+      </w:pPr>
+      <w:rPr>
+        <w:rFonts w:ascii="Wingdings" w:hAnsi="Wingdings" w:hint="default"/>
+      </w:rPr>
+    </w:lvl>
+  </w:abstractNum>
+  <w:num w:numId="1">
+    <w:abstractNumId w:val="4"/>
+  </w:num>
+  <w:num w:numId="2">
+    <w:abstractNumId w:val="0"/>
+  </w:num>
+  <w:num w:numId="3">
+    <w:abstractNumId w:val="2"/>
+  </w:num>
+  <w:num w:numId="4">
+    <w:abstractNumId w:val="3"/>
+  </w:num>
+  <w:num w:numId="5">
+    <w:abstractNumId w:val="1"/>
+  </w:num>
+</w:numbering>
 </file>
 
 <file path=word/styles.xml><?xml version="1.0" encoding="utf-8"?>
@@ -2142,6 +4432,36 @@
       <w:lang w:eastAsia="fr-FR"/>
     </w:rPr>
   </w:style>
+  <w:style w:type="table" w:styleId="Grilledutableau">
+    <w:name w:val="Table Grid"/>
+    <w:basedOn w:val="TableauNormal"/>
+    <w:uiPriority w:val="39"/>
+    <w:rsid w:val="00426E98"/>
+    <w:pPr>
+      <w:spacing w:after="0" w:line="240" w:lineRule="auto"/>
+    </w:pPr>
+    <w:tblPr>
+      <w:tblBorders>
+        <w:top w:val="single" w:sz="4" w:space="0" w:color="auto"/>
+        <w:left w:val="single" w:sz="4" w:space="0" w:color="auto"/>
+        <w:bottom w:val="single" w:sz="4" w:space="0" w:color="auto"/>
+        <w:right w:val="single" w:sz="4" w:space="0" w:color="auto"/>
+        <w:insideH w:val="single" w:sz="4" w:space="0" w:color="auto"/>
+        <w:insideV w:val="single" w:sz="4" w:space="0" w:color="auto"/>
+      </w:tblBorders>
+    </w:tblPr>
+  </w:style>
+  <w:style w:type="paragraph" w:styleId="Paragraphedeliste">
+    <w:name w:val="List Paragraph"/>
+    <w:basedOn w:val="Normal"/>
+    <w:uiPriority w:val="34"/>
+    <w:qFormat/>
+    <w:rsid w:val="00426E98"/>
+    <w:pPr>
+      <w:ind w:left="720"/>
+      <w:contextualSpacing/>
+    </w:pPr>
+  </w:style>
 </w:styles>
 </file>
 

</xml_diff>

<commit_message>
Modification de Contexte.docx :  - Modification des descriptions des cas d'utilisation  - Exportation en pdf
</commit_message>
<xml_diff>
--- a/PictYours/Documents/Contexte.docx
+++ b/PictYours/Documents/Contexte.docx
@@ -2048,20 +2048,11 @@
     <w:p>
       <w:pPr>
         <w:rPr>
-          <w:rFonts w:cstheme="minorHAnsi"/>
-          <w:sz w:val="24"/>
-          <w:szCs w:val="24"/>
-        </w:rPr>
-      </w:pPr>
-    </w:p>
-    <w:p>
-      <w:pPr>
-        <w:rPr>
           <w:rFonts w:ascii="Ubuntu Mono" w:eastAsia="Times New Roman" w:hAnsi="Ubuntu Mono" w:cs="Arial"/>
           <w:b/>
           <w:color w:val="000000" w:themeColor="text1"/>
-          <w:sz w:val="40"/>
-          <w:szCs w:val="40"/>
+          <w:sz w:val="36"/>
+          <w:szCs w:val="36"/>
           <w:u w:val="single"/>
           <w:lang w:eastAsia="fr-FR"/>
           <w14:shadow w14:blurRad="38100" w14:dist="19050" w14:dir="2700000" w14:sx="100000" w14:sy="100000" w14:kx="0" w14:ky="0" w14:algn="tl">
@@ -2081,8 +2072,8 @@
           <w:rFonts w:ascii="Ubuntu Mono" w:eastAsia="Times New Roman" w:hAnsi="Ubuntu Mono" w:cs="Arial"/>
           <w:b/>
           <w:color w:val="000000" w:themeColor="text1"/>
-          <w:sz w:val="40"/>
-          <w:szCs w:val="40"/>
+          <w:sz w:val="36"/>
+          <w:szCs w:val="36"/>
           <w:u w:val="single"/>
           <w:lang w:eastAsia="fr-FR"/>
           <w14:shadow w14:blurRad="38100" w14:dist="19050" w14:dir="2700000" w14:sx="100000" w14:sy="100000" w14:kx="0" w14:ky="0" w14:algn="tl">
@@ -2108,13 +2099,13 @@
         <w:tblLook w:val="04A0" w:firstRow="1" w:lastRow="0" w:firstColumn="1" w:lastColumn="0" w:noHBand="0" w:noVBand="1"/>
       </w:tblPr>
       <w:tblGrid>
-        <w:gridCol w:w="3397"/>
-        <w:gridCol w:w="5665"/>
+        <w:gridCol w:w="2972"/>
+        <w:gridCol w:w="6090"/>
       </w:tblGrid>
       <w:tr>
         <w:tc>
           <w:tcPr>
-            <w:tcW w:w="3397" w:type="dxa"/>
+            <w:tcW w:w="2972" w:type="dxa"/>
           </w:tcPr>
           <w:p>
             <w:pPr>
@@ -2140,7 +2131,7 @@
         </w:tc>
         <w:tc>
           <w:tcPr>
-            <w:tcW w:w="5665" w:type="dxa"/>
+            <w:tcW w:w="6090" w:type="dxa"/>
           </w:tcPr>
           <w:p>
             <w:pPr>
@@ -2178,7 +2169,7 @@
       <w:tr>
         <w:tc>
           <w:tcPr>
-            <w:tcW w:w="3397" w:type="dxa"/>
+            <w:tcW w:w="2972" w:type="dxa"/>
           </w:tcPr>
           <w:p>
             <w:pPr>
@@ -2204,7 +2195,7 @@
         </w:tc>
         <w:tc>
           <w:tcPr>
-            <w:tcW w:w="5665" w:type="dxa"/>
+            <w:tcW w:w="6090" w:type="dxa"/>
           </w:tcPr>
           <w:p>
             <w:pPr>
@@ -2232,7 +2223,7 @@
       <w:tr>
         <w:tc>
           <w:tcPr>
-            <w:tcW w:w="3397" w:type="dxa"/>
+            <w:tcW w:w="2972" w:type="dxa"/>
           </w:tcPr>
           <w:p>
             <w:pPr>
@@ -2258,7 +2249,7 @@
         </w:tc>
         <w:tc>
           <w:tcPr>
-            <w:tcW w:w="5665" w:type="dxa"/>
+            <w:tcW w:w="6090" w:type="dxa"/>
           </w:tcPr>
           <w:p>
             <w:pPr>
@@ -2286,7 +2277,7 @@
       <w:tr>
         <w:tc>
           <w:tcPr>
-            <w:tcW w:w="3397" w:type="dxa"/>
+            <w:tcW w:w="2972" w:type="dxa"/>
           </w:tcPr>
           <w:p>
             <w:pPr>
@@ -2312,7 +2303,7 @@
         </w:tc>
         <w:tc>
           <w:tcPr>
-            <w:tcW w:w="5665" w:type="dxa"/>
+            <w:tcW w:w="6090" w:type="dxa"/>
           </w:tcPr>
           <w:p>
             <w:pPr>
@@ -2340,7 +2331,7 @@
       <w:tr>
         <w:tc>
           <w:tcPr>
-            <w:tcW w:w="3397" w:type="dxa"/>
+            <w:tcW w:w="2972" w:type="dxa"/>
           </w:tcPr>
           <w:p>
             <w:pPr>
@@ -2366,7 +2357,7 @@
         </w:tc>
         <w:tc>
           <w:tcPr>
-            <w:tcW w:w="5665" w:type="dxa"/>
+            <w:tcW w:w="6090" w:type="dxa"/>
           </w:tcPr>
           <w:p>
             <w:pPr>
@@ -2421,7 +2412,27 @@
                 <w:szCs w:val="24"/>
                 <w:lang w:eastAsia="fr-FR"/>
               </w:rPr>
-              <w:t xml:space="preserve"> (1)</w:t>
+              <w:t xml:space="preserve"> (1</w:t>
+            </w:r>
+            <w:r>
+              <w:rPr>
+                <w:rFonts w:eastAsia="Times New Roman" w:cstheme="minorHAnsi"/>
+                <w:color w:val="000000"/>
+                <w:sz w:val="24"/>
+                <w:szCs w:val="24"/>
+                <w:lang w:eastAsia="fr-FR"/>
+              </w:rPr>
+              <w:t xml:space="preserve"> ou 4</w:t>
+            </w:r>
+            <w:r>
+              <w:rPr>
+                <w:rFonts w:eastAsia="Times New Roman" w:cstheme="minorHAnsi"/>
+                <w:color w:val="000000"/>
+                <w:sz w:val="24"/>
+                <w:szCs w:val="24"/>
+                <w:lang w:eastAsia="fr-FR"/>
+              </w:rPr>
+              <w:t>)</w:t>
             </w:r>
           </w:p>
           <w:p>
@@ -2491,7 +2502,7 @@
       <w:tr>
         <w:tc>
           <w:tcPr>
-            <w:tcW w:w="3397" w:type="dxa"/>
+            <w:tcW w:w="2972" w:type="dxa"/>
           </w:tcPr>
           <w:p>
             <w:pPr>
@@ -2517,7 +2528,7 @@
         </w:tc>
         <w:tc>
           <w:tcPr>
-            <w:tcW w:w="5665" w:type="dxa"/>
+            <w:tcW w:w="6090" w:type="dxa"/>
           </w:tcPr>
           <w:p>
             <w:pPr>
@@ -2605,6 +2616,32 @@
                 <w:lang w:eastAsia="fr-FR"/>
               </w:rPr>
               <w:t>L’application est fermée</w:t>
+            </w:r>
+          </w:p>
+          <w:p>
+            <w:pPr>
+              <w:pStyle w:val="Paragraphedeliste"/>
+              <w:numPr>
+                <w:ilvl w:val="0"/>
+                <w:numId w:val="2"/>
+              </w:numPr>
+              <w:rPr>
+                <w:rFonts w:eastAsia="Times New Roman" w:cstheme="minorHAnsi"/>
+                <w:color w:val="000000"/>
+                <w:sz w:val="24"/>
+                <w:szCs w:val="24"/>
+                <w:lang w:eastAsia="fr-FR"/>
+              </w:rPr>
+            </w:pPr>
+            <w:r>
+              <w:rPr>
+                <w:rFonts w:eastAsia="Times New Roman" w:cstheme="minorHAnsi"/>
+                <w:color w:val="000000"/>
+                <w:sz w:val="24"/>
+                <w:szCs w:val="24"/>
+                <w:lang w:eastAsia="fr-FR"/>
+              </w:rPr>
+              <w:t>Les informations sont incorrectes, l’utilisateur doit réessayer</w:t>
             </w:r>
           </w:p>
         </w:tc>
@@ -2637,17 +2674,20 @@
       <w:tblPr>
         <w:tblStyle w:val="Grilledutableau"/>
         <w:tblpPr w:leftFromText="141" w:rightFromText="141" w:vertAnchor="text" w:horzAnchor="margin" w:tblpY="29"/>
-        <w:tblW w:w="0" w:type="auto"/>
+        <w:tblW w:w="9121" w:type="dxa"/>
         <w:tblLook w:val="04A0" w:firstRow="1" w:lastRow="0" w:firstColumn="1" w:lastColumn="0" w:noHBand="0" w:noVBand="1"/>
       </w:tblPr>
       <w:tblGrid>
-        <w:gridCol w:w="3397"/>
-        <w:gridCol w:w="5665"/>
+        <w:gridCol w:w="2972"/>
+        <w:gridCol w:w="6149"/>
       </w:tblGrid>
       <w:tr>
+        <w:trPr>
+          <w:trHeight w:val="341"/>
+        </w:trPr>
         <w:tc>
           <w:tcPr>
-            <w:tcW w:w="3397" w:type="dxa"/>
+            <w:tcW w:w="2972" w:type="dxa"/>
           </w:tcPr>
           <w:p>
             <w:pPr>
@@ -2673,7 +2713,7 @@
         </w:tc>
         <w:tc>
           <w:tcPr>
-            <w:tcW w:w="5665" w:type="dxa"/>
+            <w:tcW w:w="6149" w:type="dxa"/>
           </w:tcPr>
           <w:p>
             <w:pPr>
@@ -2699,9 +2739,12 @@
         </w:tc>
       </w:tr>
       <w:tr>
+        <w:trPr>
+          <w:trHeight w:val="315"/>
+        </w:trPr>
         <w:tc>
           <w:tcPr>
-            <w:tcW w:w="3397" w:type="dxa"/>
+            <w:tcW w:w="2972" w:type="dxa"/>
           </w:tcPr>
           <w:p>
             <w:pPr>
@@ -2727,7 +2770,7 @@
         </w:tc>
         <w:tc>
           <w:tcPr>
-            <w:tcW w:w="5665" w:type="dxa"/>
+            <w:tcW w:w="6149" w:type="dxa"/>
           </w:tcPr>
           <w:p>
             <w:pPr>
@@ -2753,9 +2796,12 @@
         </w:tc>
       </w:tr>
       <w:tr>
+        <w:trPr>
+          <w:trHeight w:val="341"/>
+        </w:trPr>
         <w:tc>
           <w:tcPr>
-            <w:tcW w:w="3397" w:type="dxa"/>
+            <w:tcW w:w="2972" w:type="dxa"/>
           </w:tcPr>
           <w:p>
             <w:pPr>
@@ -2781,7 +2827,7 @@
         </w:tc>
         <w:tc>
           <w:tcPr>
-            <w:tcW w:w="5665" w:type="dxa"/>
+            <w:tcW w:w="6149" w:type="dxa"/>
           </w:tcPr>
           <w:p>
             <w:pPr>
@@ -2807,9 +2853,12 @@
         </w:tc>
       </w:tr>
       <w:tr>
+        <w:trPr>
+          <w:trHeight w:val="762"/>
+        </w:trPr>
         <w:tc>
           <w:tcPr>
-            <w:tcW w:w="3397" w:type="dxa"/>
+            <w:tcW w:w="2972" w:type="dxa"/>
           </w:tcPr>
           <w:p>
             <w:pPr>
@@ -2835,7 +2884,7 @@
         </w:tc>
         <w:tc>
           <w:tcPr>
-            <w:tcW w:w="5665" w:type="dxa"/>
+            <w:tcW w:w="6149" w:type="dxa"/>
           </w:tcPr>
           <w:p>
             <w:pPr>
@@ -2912,9 +2961,12 @@
         </w:tc>
       </w:tr>
       <w:tr>
+        <w:trPr>
+          <w:trHeight w:val="1051"/>
+        </w:trPr>
         <w:tc>
           <w:tcPr>
-            <w:tcW w:w="3397" w:type="dxa"/>
+            <w:tcW w:w="2972" w:type="dxa"/>
           </w:tcPr>
           <w:p>
             <w:pPr>
@@ -2940,7 +2992,7 @@
         </w:tc>
         <w:tc>
           <w:tcPr>
-            <w:tcW w:w="5665" w:type="dxa"/>
+            <w:tcW w:w="6149" w:type="dxa"/>
           </w:tcPr>
           <w:p>
             <w:pPr>
@@ -2965,7 +3017,27 @@
                 <w:szCs w:val="24"/>
                 <w:lang w:eastAsia="fr-FR"/>
               </w:rPr>
-              <w:t>L’utilisateur rempli toutes les informations concernant la photo et publie la photo (1)</w:t>
+              <w:t>L’utilisateur rempli toutes les informations concernant la photo et publie la photo (1</w:t>
+            </w:r>
+            <w:r>
+              <w:rPr>
+                <w:rFonts w:eastAsia="Times New Roman" w:cstheme="minorHAnsi"/>
+                <w:color w:val="000000"/>
+                <w:sz w:val="24"/>
+                <w:szCs w:val="24"/>
+                <w:lang w:eastAsia="fr-FR"/>
+              </w:rPr>
+              <w:t xml:space="preserve"> ou 4</w:t>
+            </w:r>
+            <w:r>
+              <w:rPr>
+                <w:rFonts w:eastAsia="Times New Roman" w:cstheme="minorHAnsi"/>
+                <w:color w:val="000000"/>
+                <w:sz w:val="24"/>
+                <w:szCs w:val="24"/>
+                <w:lang w:eastAsia="fr-FR"/>
+              </w:rPr>
+              <w:t>)</w:t>
             </w:r>
           </w:p>
           <w:p>
@@ -2997,9 +3069,12 @@
         </w:tc>
       </w:tr>
       <w:tr>
+        <w:trPr>
+          <w:trHeight w:val="1024"/>
+        </w:trPr>
         <w:tc>
           <w:tcPr>
-            <w:tcW w:w="3397" w:type="dxa"/>
+            <w:tcW w:w="2972" w:type="dxa"/>
           </w:tcPr>
           <w:p>
             <w:pPr>
@@ -3025,7 +3100,7 @@
         </w:tc>
         <w:tc>
           <w:tcPr>
-            <w:tcW w:w="5665" w:type="dxa"/>
+            <w:tcW w:w="6149" w:type="dxa"/>
           </w:tcPr>
           <w:p>
             <w:pPr>
@@ -3089,35 +3164,50 @@
               <w:t>redirigé vers son profil</w:t>
             </w:r>
           </w:p>
+          <w:p>
+            <w:pPr>
+              <w:pStyle w:val="Paragraphedeliste"/>
+              <w:numPr>
+                <w:ilvl w:val="0"/>
+                <w:numId w:val="3"/>
+              </w:numPr>
+              <w:rPr>
+                <w:rFonts w:eastAsia="Times New Roman" w:cstheme="minorHAnsi"/>
+                <w:color w:val="000000"/>
+                <w:sz w:val="24"/>
+                <w:szCs w:val="24"/>
+                <w:lang w:eastAsia="fr-FR"/>
+              </w:rPr>
+            </w:pPr>
+            <w:r>
+              <w:rPr>
+                <w:rFonts w:eastAsia="Times New Roman" w:cstheme="minorHAnsi"/>
+                <w:color w:val="000000"/>
+                <w:sz w:val="24"/>
+                <w:szCs w:val="24"/>
+                <w:lang w:eastAsia="fr-FR"/>
+              </w:rPr>
+              <w:t>L’utilisateur n’a pas rempli toutes les informations nécessaires, il doit les compléter</w:t>
+            </w:r>
+          </w:p>
         </w:tc>
       </w:tr>
     </w:tbl>
-    <w:p>
-      <w:pPr>
-        <w:rPr>
-          <w:rFonts w:eastAsia="Times New Roman" w:cstheme="minorHAnsi"/>
-          <w:color w:val="000000"/>
-          <w:sz w:val="40"/>
-          <w:szCs w:val="40"/>
-          <w:lang w:eastAsia="fr-FR"/>
-        </w:rPr>
-      </w:pPr>
-    </w:p>
     <w:tbl>
       <w:tblPr>
         <w:tblStyle w:val="Grilledutableau"/>
-        <w:tblpPr w:leftFromText="141" w:rightFromText="141" w:vertAnchor="text" w:horzAnchor="margin" w:tblpY="83"/>
+        <w:tblpPr w:leftFromText="141" w:rightFromText="141" w:vertAnchor="text" w:horzAnchor="margin" w:tblpY="4624"/>
         <w:tblW w:w="0" w:type="auto"/>
         <w:tblLook w:val="04A0" w:firstRow="1" w:lastRow="0" w:firstColumn="1" w:lastColumn="0" w:noHBand="0" w:noVBand="1"/>
       </w:tblPr>
       <w:tblGrid>
-        <w:gridCol w:w="3397"/>
-        <w:gridCol w:w="5665"/>
+        <w:gridCol w:w="2972"/>
+        <w:gridCol w:w="6090"/>
       </w:tblGrid>
       <w:tr>
         <w:tc>
           <w:tcPr>
-            <w:tcW w:w="3397" w:type="dxa"/>
+            <w:tcW w:w="2972" w:type="dxa"/>
           </w:tcPr>
           <w:p>
             <w:pPr>
@@ -3143,7 +3233,7 @@
         </w:tc>
         <w:tc>
           <w:tcPr>
-            <w:tcW w:w="5665" w:type="dxa"/>
+            <w:tcW w:w="6090" w:type="dxa"/>
           </w:tcPr>
           <w:p>
             <w:pPr>
@@ -3171,7 +3261,7 @@
       <w:tr>
         <w:tc>
           <w:tcPr>
-            <w:tcW w:w="3397" w:type="dxa"/>
+            <w:tcW w:w="2972" w:type="dxa"/>
           </w:tcPr>
           <w:p>
             <w:pPr>
@@ -3197,7 +3287,7 @@
         </w:tc>
         <w:tc>
           <w:tcPr>
-            <w:tcW w:w="5665" w:type="dxa"/>
+            <w:tcW w:w="6090" w:type="dxa"/>
           </w:tcPr>
           <w:p>
             <w:pPr>
@@ -3225,7 +3315,7 @@
       <w:tr>
         <w:tc>
           <w:tcPr>
-            <w:tcW w:w="3397" w:type="dxa"/>
+            <w:tcW w:w="2972" w:type="dxa"/>
           </w:tcPr>
           <w:p>
             <w:pPr>
@@ -3251,7 +3341,7 @@
         </w:tc>
         <w:tc>
           <w:tcPr>
-            <w:tcW w:w="5665" w:type="dxa"/>
+            <w:tcW w:w="6090" w:type="dxa"/>
           </w:tcPr>
           <w:p>
             <w:pPr>
@@ -3279,7 +3369,7 @@
       <w:tr>
         <w:tc>
           <w:tcPr>
-            <w:tcW w:w="3397" w:type="dxa"/>
+            <w:tcW w:w="2972" w:type="dxa"/>
           </w:tcPr>
           <w:p>
             <w:pPr>
@@ -3305,7 +3395,7 @@
         </w:tc>
         <w:tc>
           <w:tcPr>
-            <w:tcW w:w="5665" w:type="dxa"/>
+            <w:tcW w:w="6090" w:type="dxa"/>
           </w:tcPr>
           <w:p>
             <w:pPr>
@@ -3333,7 +3423,7 @@
       <w:tr>
         <w:tc>
           <w:tcPr>
-            <w:tcW w:w="3397" w:type="dxa"/>
+            <w:tcW w:w="2972" w:type="dxa"/>
           </w:tcPr>
           <w:p>
             <w:pPr>
@@ -3359,7 +3449,7 @@
         </w:tc>
         <w:tc>
           <w:tcPr>
-            <w:tcW w:w="5665" w:type="dxa"/>
+            <w:tcW w:w="6090" w:type="dxa"/>
           </w:tcPr>
           <w:p>
             <w:pPr>
@@ -3397,7 +3487,7 @@
       <w:tr>
         <w:tc>
           <w:tcPr>
-            <w:tcW w:w="3397" w:type="dxa"/>
+            <w:tcW w:w="2972" w:type="dxa"/>
           </w:tcPr>
           <w:p>
             <w:pPr>
@@ -3423,7 +3513,7 @@
         </w:tc>
         <w:tc>
           <w:tcPr>
-            <w:tcW w:w="5665" w:type="dxa"/>
+            <w:tcW w:w="6090" w:type="dxa"/>
           </w:tcPr>
           <w:p>
             <w:pPr>

</xml_diff>